<commit_message>
added fpr vs fnr rate plots, added more runs, cleaned up pipeline
</commit_message>
<xml_diff>
--- a/Literature Review_ Machine Learning for Fraud Detection in Online Financial Transactions.docx
+++ b/Literature Review_ Machine Learning for Fraud Detection in Online Financial Transactions.docx
@@ -76,7 +76,6 @@
         </w:rPr>
         <w:t xml:space="preserve">National &amp; </w:t>
       </w:r>
-      <w:proofErr w:type="spellStart"/>
       <w:r>
         <w:rPr>
           <w:rFonts w:ascii="Times New Roman" w:hAnsi="Times New Roman"/>
@@ -95,18 +94,7 @@
           <w:sz w:val="20"/>
           <w:lang w:val="en-US"/>
         </w:rPr>
-        <w:t>apodistrian</w:t>
-      </w:r>
-      <w:proofErr w:type="spellEnd"/>
-      <w:r>
-        <w:rPr>
-          <w:rFonts w:ascii="Times New Roman" w:hAnsi="Times New Roman"/>
-          <w:b/>
-          <w:color w:val="005DA1"/>
-          <w:sz w:val="20"/>
-          <w:lang w:val="en-US"/>
-        </w:rPr>
-        <w:t xml:space="preserve"> University of Athens</w:t>
+        <w:t>apodistrian University of Athens</w:t>
       </w:r>
     </w:p>
     <w:p>
@@ -406,7 +394,34 @@
                       <w:sz w:val="28"/>
                       <w:lang w:val="en-US"/>
                     </w:rPr>
-                    <w:t>Fraud Detection On Transactional Data with Machine Learning</w:t>
+                    <w:t xml:space="preserve">Fraud Detection On Transactional Data with </w:t>
+                  </w:r>
+                  <w:r>
+                    <w:rPr>
+                      <w:rFonts w:ascii="Times New Roman"/>
+                      <w:b/>
+                      <w:sz w:val="28"/>
+                      <w:lang w:val="en-US"/>
+                    </w:rPr>
+                    <w:t xml:space="preserve">Hybrid </w:t>
+                  </w:r>
+                  <w:r>
+                    <w:rPr>
+                      <w:rFonts w:ascii="Times New Roman"/>
+                      <w:b/>
+                      <w:sz w:val="28"/>
+                      <w:lang w:val="en-US"/>
+                    </w:rPr>
+                    <w:t>Machine Learning</w:t>
+                  </w:r>
+                  <w:r>
+                    <w:rPr>
+                      <w:rFonts w:ascii="Times New Roman"/>
+                      <w:b/>
+                      <w:sz w:val="28"/>
+                      <w:lang w:val="en-US"/>
+                    </w:rPr>
+                    <w:t xml:space="preserve"> Models and Custom Cost Optimisation</w:t>
                   </w:r>
                 </w:p>
                 <w:p>
@@ -439,7 +454,7 @@
                       <w:sz w:val="28"/>
                       <w:lang w:val="en-US"/>
                     </w:rPr>
-                    <w:t>Koutsompinas Konstantinos, Computer Scientist</w:t>
+                    <w:t>Koutsompinas Konstantinos</w:t>
                   </w:r>
                 </w:p>
                 <w:p>
@@ -660,7 +675,6 @@
           <w:r>
             <w:t>Co</w:t>
           </w:r>
-          <w:proofErr w:type="spellStart"/>
           <w:r>
             <w:rPr>
               <w:lang w:val="en-US"/>
@@ -673,7 +687,6 @@
             </w:rPr>
             <w:t>ten</w:t>
           </w:r>
-          <w:proofErr w:type="spellEnd"/>
           <w:r>
             <w:t>t</w:t>
           </w:r>
@@ -2700,23 +2713,7 @@
                 <w:noProof/>
                 <w:lang w:val="en-US"/>
               </w:rPr>
-              <w:t>3.2.2. Fea</w:t>
-            </w:r>
-            <w:r>
-              <w:rPr>
-                <w:rStyle w:val="Hyperlink"/>
-                <w:noProof/>
-                <w:lang w:val="en-US"/>
-              </w:rPr>
-              <w:t>t</w:t>
-            </w:r>
-            <w:r>
-              <w:rPr>
-                <w:rStyle w:val="Hyperlink"/>
-                <w:noProof/>
-                <w:lang w:val="en-US"/>
-              </w:rPr>
-              <w:t>ure Engineering</w:t>
+              <w:t>3.2.2. Feature Engineering</w:t>
             </w:r>
             <w:r>
               <w:rPr>
@@ -2880,39 +2877,25 @@
       <w:pPr>
         <w:pStyle w:val="Subheading"/>
       </w:pPr>
-      <w:bookmarkStart w:id="4" w:name="introduction-and-overview-of-the-domain"/>
-      <w:bookmarkStart w:id="5" w:name="_Toc215081215"/>
+      <w:bookmarkStart w:id="4" w:name="_Toc215081215"/>
+      <w:bookmarkStart w:id="5" w:name="introduction-and-overview-of-the-domain"/>
       <w:r>
         <w:t>2.1. Introduction and Overview of the Domain</w:t>
       </w:r>
-      <w:bookmarkEnd w:id="5"/>
-    </w:p>
-    <w:p>
-      <w:pPr>
-        <w:pStyle w:val="BodyText"/>
-        <w:rPr>
-          <w:lang w:val="en-US"/>
-        </w:rPr>
-      </w:pPr>
-      <w:r>
-        <w:rPr>
-          <w:lang w:val="en-US"/>
-        </w:rPr>
-        <w:t xml:space="preserve">Fraudulent activities have been a critical problem in recent years, especially with the trend of digitalization. The rise </w:t>
-      </w:r>
-      <w:proofErr w:type="gramStart"/>
-      <w:r>
-        <w:rPr>
-          <w:lang w:val="en-US"/>
-        </w:rPr>
-        <w:t>of</w:t>
-      </w:r>
-      <w:proofErr w:type="gramEnd"/>
-      <w:r>
-        <w:rPr>
-          <w:lang w:val="en-US"/>
-        </w:rPr>
-        <w:t xml:space="preserve"> electronic financial transactions has resulted in a corresponding rise in fraudulent electronic activities. </w:t>
+      <w:bookmarkEnd w:id="4"/>
+    </w:p>
+    <w:p>
+      <w:pPr>
+        <w:pStyle w:val="BodyText"/>
+        <w:rPr>
+          <w:lang w:val="en-US"/>
+        </w:rPr>
+      </w:pPr>
+      <w:r>
+        <w:rPr>
+          <w:lang w:val="en-US"/>
+        </w:rPr>
+        <w:t xml:space="preserve">Fraudulent activities have been a critical problem in recent years, especially with the trend of digitalization. The rise of electronic financial transactions has resulted in a corresponding rise in fraudulent electronic activities. </w:t>
       </w:r>
       <w:r>
         <w:rPr>
@@ -3018,19 +3001,11 @@
         </w:rPr>
         <w:t xml:space="preserve">. Fraudsters continually adapt their tactics, often </w:t>
       </w:r>
-      <w:proofErr w:type="gramStart"/>
-      <w:r>
-        <w:rPr>
-          <w:lang w:val="en-US"/>
-        </w:rPr>
-        <w:t>camouflaging</w:t>
-      </w:r>
-      <w:proofErr w:type="gramEnd"/>
-      <w:r>
-        <w:rPr>
-          <w:lang w:val="en-US"/>
-        </w:rPr>
-        <w:t xml:space="preserve"> illicit transactions among normal activity </w:t>
+      <w:r>
+        <w:rPr>
+          <w:lang w:val="en-US"/>
+        </w:rPr>
+        <w:t xml:space="preserve">camouflaging illicit transactions among normal activity </w:t>
       </w:r>
       <w:r>
         <w:rPr>
@@ -3137,16 +3112,16 @@
       <w:pPr>
         <w:pStyle w:val="Subheading"/>
       </w:pPr>
-      <w:bookmarkStart w:id="6" w:name="X1d76c13c2b160250e7b235f19ff0b4f198dab0a"/>
-      <w:bookmarkStart w:id="7" w:name="_Toc215081216"/>
-      <w:bookmarkEnd w:id="4"/>
+      <w:bookmarkStart w:id="6" w:name="_Toc215081216"/>
+      <w:bookmarkStart w:id="7" w:name="X1d76c13c2b160250e7b235f19ff0b4f198dab0a"/>
+      <w:bookmarkEnd w:id="5"/>
       <w:r>
         <w:t xml:space="preserve">2.2. </w:t>
       </w:r>
       <w:r>
         <w:t>Machine Learning Approaches to Fraud Detection</w:t>
       </w:r>
-      <w:bookmarkEnd w:id="7"/>
+      <w:bookmarkEnd w:id="6"/>
     </w:p>
     <w:p>
       <w:pPr>
@@ -3374,21 +3349,7 @@
         <w:rPr>
           <w:lang w:val="en-US"/>
         </w:rPr>
-        <w:t xml:space="preserve"> They require large quantities of labeled fraud data, which is often scarce. By nature, supervised models struggle with new fraud patterns </w:t>
-      </w:r>
-      <w:proofErr w:type="gramStart"/>
-      <w:r>
-        <w:rPr>
-          <w:lang w:val="en-US"/>
-        </w:rPr>
-        <w:t>not present</w:t>
-      </w:r>
-      <w:proofErr w:type="gramEnd"/>
-      <w:r>
-        <w:rPr>
-          <w:lang w:val="en-US"/>
-        </w:rPr>
-        <w:t xml:space="preserve"> in the training data; they tend to detect “known” fraud </w:t>
+        <w:t xml:space="preserve"> They require large quantities of labeled fraud data, which is often scarce. By nature, supervised models struggle with new fraud patterns not present in the training data; they tend to detect “known” fraud </w:t>
       </w:r>
       <w:r>
         <w:rPr>
@@ -3406,21 +3367,7 @@
         <w:rPr>
           <w:lang w:val="en-US"/>
         </w:rPr>
-        <w:t xml:space="preserve">datasets, which </w:t>
-      </w:r>
-      <w:proofErr w:type="gramStart"/>
-      <w:r>
-        <w:rPr>
-          <w:lang w:val="en-US"/>
-        </w:rPr>
-        <w:t>is</w:t>
-      </w:r>
-      <w:proofErr w:type="gramEnd"/>
-      <w:r>
-        <w:rPr>
-          <w:lang w:val="en-US"/>
-        </w:rPr>
-        <w:t xml:space="preserve"> quite common on fraud detection cases, </w:t>
+        <w:t xml:space="preserve">datasets, which is quite common on fraud detection cases, </w:t>
       </w:r>
       <w:r>
         <w:rPr>
@@ -3438,21 +3385,7 @@
         <w:rPr>
           <w:lang w:val="en-US"/>
         </w:rPr>
-        <w:t xml:space="preserve"> toward the majority class without special handling. Many studies address this via resampling or algorithmic </w:t>
-      </w:r>
-      <w:proofErr w:type="gramStart"/>
-      <w:r>
-        <w:rPr>
-          <w:lang w:val="en-US"/>
-        </w:rPr>
-        <w:t>techniques</w:t>
-      </w:r>
-      <w:proofErr w:type="gramEnd"/>
-      <w:r>
-        <w:rPr>
-          <w:lang w:val="en-US"/>
-        </w:rPr>
-        <w:t xml:space="preserve"> but it remains a challenge.</w:t>
+        <w:t xml:space="preserve"> toward the majority class without special handling. Many studies address this via resampling or algorithmic techniques but it remains a challenge.</w:t>
       </w:r>
     </w:p>
     <w:p>
@@ -3699,35 +3632,7 @@
         <w:rPr>
           <w:lang w:val="en-US"/>
         </w:rPr>
-        <w:t xml:space="preserve"> </w:t>
-      </w:r>
-      <w:proofErr w:type="spellStart"/>
-      <w:r>
-        <w:rPr>
-          <w:lang w:val="en-US"/>
-        </w:rPr>
-        <w:t>XGBoost</w:t>
-      </w:r>
-      <w:proofErr w:type="spellEnd"/>
-      <w:r>
-        <w:rPr>
-          <w:lang w:val="en-US"/>
-        </w:rPr>
-        <w:t xml:space="preserve">, </w:t>
-      </w:r>
-      <w:proofErr w:type="spellStart"/>
-      <w:r>
-        <w:rPr>
-          <w:lang w:val="en-US"/>
-        </w:rPr>
-        <w:t>LightGBM</w:t>
-      </w:r>
-      <w:proofErr w:type="spellEnd"/>
-      <w:r>
-        <w:rPr>
-          <w:lang w:val="en-US"/>
-        </w:rPr>
-        <w:t xml:space="preserve">), and stacking (blending different model types). Ensembles </w:t>
+        <w:t xml:space="preserve"> XGBoost, LightGBM), and stacking (blending different model types). Ensembles </w:t>
       </w:r>
       <w:r>
         <w:rPr>
@@ -3862,21 +3767,7 @@
         <w:rPr>
           <w:lang w:val="en-US"/>
         </w:rPr>
-        <w:t xml:space="preserve"> easily handle </w:t>
-      </w:r>
-      <w:proofErr w:type="gramStart"/>
-      <w:r>
-        <w:rPr>
-          <w:lang w:val="en-US"/>
-        </w:rPr>
-        <w:t>such compute</w:t>
-      </w:r>
-      <w:proofErr w:type="gramEnd"/>
-      <w:r>
-        <w:rPr>
-          <w:lang w:val="en-US"/>
-        </w:rPr>
-        <w:t xml:space="preserve"> complexity</w:t>
+        <w:t xml:space="preserve"> easily handle such compute complexity</w:t>
       </w:r>
       <w:r>
         <w:rPr>
@@ -3946,19 +3837,11 @@
         </w:rPr>
         <w:t xml:space="preserve">; </w:t>
       </w:r>
-      <w:proofErr w:type="spellStart"/>
-      <w:r>
-        <w:rPr>
-          <w:lang w:val="en-US"/>
-        </w:rPr>
-        <w:t>Bouchti</w:t>
-      </w:r>
-      <w:proofErr w:type="spellEnd"/>
-      <w:r>
-        <w:rPr>
-          <w:lang w:val="en-US"/>
-        </w:rPr>
-        <w:t xml:space="preserve"> </w:t>
+      <w:r>
+        <w:rPr>
+          <w:lang w:val="en-US"/>
+        </w:rPr>
+        <w:t xml:space="preserve">Bouchti </w:t>
       </w:r>
       <w:r>
         <w:rPr>
@@ -4085,27 +3968,13 @@
         <w:rPr>
           <w:lang w:val="en-US"/>
         </w:rPr>
-        <w:t xml:space="preserve">, </w:t>
-      </w:r>
-      <w:proofErr w:type="gramStart"/>
-      <w:r>
-        <w:rPr>
-          <w:lang w:val="en-US"/>
-        </w:rPr>
-        <w:t xml:space="preserve">while </w:t>
-      </w:r>
-      <w:r>
-        <w:rPr>
-          <w:lang w:val="en-US"/>
-        </w:rPr>
-        <w:t>,in</w:t>
-      </w:r>
-      <w:proofErr w:type="gramEnd"/>
-      <w:r>
-        <w:rPr>
-          <w:lang w:val="en-US"/>
-        </w:rPr>
-        <w:t xml:space="preserve"> the same time, </w:t>
+        <w:t xml:space="preserve">, while </w:t>
+      </w:r>
+      <w:r>
+        <w:rPr>
+          <w:lang w:val="en-US"/>
+        </w:rPr>
+        <w:t xml:space="preserve">,in the same time, </w:t>
       </w:r>
       <w:r>
         <w:rPr>
@@ -4119,7 +3988,6 @@
         </w:rPr>
         <w:t xml:space="preserve"> They also tend to be </w:t>
       </w:r>
-      <w:proofErr w:type="gramStart"/>
       <w:r>
         <w:rPr>
           <w:b/>
@@ -4128,26 +3996,17 @@
         </w:rPr>
         <w:t>black-box</w:t>
       </w:r>
-      <w:proofErr w:type="gramEnd"/>
       <w:r>
         <w:rPr>
           <w:lang w:val="en-US"/>
         </w:rPr>
         <w:t xml:space="preserve"> in nature, raising explainability concerns.  </w:t>
       </w:r>
-      <w:proofErr w:type="gramStart"/>
-      <w:r>
-        <w:rPr>
-          <w:lang w:val="en-US"/>
-        </w:rPr>
-        <w:t>Also</w:t>
-      </w:r>
-      <w:proofErr w:type="gramEnd"/>
-      <w:r>
-        <w:rPr>
-          <w:lang w:val="en-US"/>
-        </w:rPr>
-        <w:t xml:space="preserve"> deep learning algorithms have very high capacity and are more likely to overfit, if not treated with caution. </w:t>
+      <w:r>
+        <w:rPr>
+          <w:lang w:val="en-US"/>
+        </w:rPr>
+        <w:t xml:space="preserve">Also deep learning algorithms have very high capacity and are more likely to overfit, if not treated with caution. </w:t>
       </w:r>
     </w:p>
     <w:p>
@@ -4356,14 +4215,7 @@
         <w:rPr>
           <w:lang w:val="en-US"/>
         </w:rPr>
-        <w:t xml:space="preserve"> High precision/recall if trained </w:t>
-      </w:r>
-      <w:proofErr w:type="gramStart"/>
-      <w:r>
-        <w:rPr>
-          <w:lang w:val="en-US"/>
-        </w:rPr>
-        <w:t>well</w:t>
+        <w:t xml:space="preserve"> High precision/recall if trained well</w:t>
       </w:r>
       <w:r>
         <w:rPr>
@@ -4375,14 +4227,7 @@
         <w:rPr>
           <w:lang w:val="en-US"/>
         </w:rPr>
-        <w:t xml:space="preserve"> but</w:t>
-      </w:r>
-      <w:proofErr w:type="gramEnd"/>
-      <w:r>
-        <w:rPr>
-          <w:lang w:val="en-US"/>
-        </w:rPr>
-        <w:t xml:space="preserve"> needs labels and may miss novel fraud.</w:t>
+        <w:t xml:space="preserve"> but needs labels and may miss novel fraud.</w:t>
       </w:r>
     </w:p>
     <w:p>
@@ -4458,21 +4303,7 @@
         <w:rPr>
           <w:lang w:val="en-US"/>
         </w:rPr>
-        <w:t xml:space="preserve"> but complex and </w:t>
-      </w:r>
-      <w:proofErr w:type="gramStart"/>
-      <w:r>
-        <w:rPr>
-          <w:lang w:val="en-US"/>
-        </w:rPr>
-        <w:t>black-box</w:t>
-      </w:r>
-      <w:proofErr w:type="gramEnd"/>
-      <w:r>
-        <w:rPr>
-          <w:lang w:val="en-US"/>
-        </w:rPr>
-        <w:t>.</w:t>
+        <w:t xml:space="preserve"> but complex and black-box.</w:t>
       </w:r>
     </w:p>
     <w:p>
@@ -4498,21 +4329,7 @@
         <w:rPr>
           <w:lang w:val="en-US"/>
         </w:rPr>
-        <w:t xml:space="preserve"> </w:t>
-      </w:r>
-      <w:proofErr w:type="gramStart"/>
-      <w:r>
-        <w:rPr>
-          <w:lang w:val="en-US"/>
-        </w:rPr>
-        <w:t>Powerful pattern extraction,</w:t>
-      </w:r>
-      <w:proofErr w:type="gramEnd"/>
-      <w:r>
-        <w:rPr>
-          <w:lang w:val="en-US"/>
-        </w:rPr>
-        <w:t xml:space="preserve"> handles big data</w:t>
+        <w:t xml:space="preserve"> Powerful pattern extraction, handles big data</w:t>
       </w:r>
       <w:r>
         <w:rPr>
@@ -4742,9 +4559,9 @@
       <w:pPr>
         <w:pStyle w:val="Subheading"/>
       </w:pPr>
-      <w:bookmarkStart w:id="14" w:name="datasets-and-benchmarks"/>
-      <w:bookmarkStart w:id="15" w:name="_Toc215081223"/>
-      <w:bookmarkEnd w:id="6"/>
+      <w:bookmarkStart w:id="14" w:name="_Toc215081223"/>
+      <w:bookmarkStart w:id="15" w:name="datasets-and-benchmarks"/>
+      <w:bookmarkEnd w:id="7"/>
       <w:r>
         <w:lastRenderedPageBreak/>
         <w:t xml:space="preserve">2.3. </w:t>
@@ -4752,7 +4569,7 @@
       <w:r>
         <w:t>Datasets and Benchmarks</w:t>
       </w:r>
-      <w:bookmarkEnd w:id="15"/>
+      <w:bookmarkEnd w:id="14"/>
     </w:p>
     <w:p>
       <w:pPr>
@@ -4819,21 +4636,7 @@
         <w:rPr>
           <w:lang w:val="en-US"/>
         </w:rPr>
-        <w:t xml:space="preserve"> </w:t>
-      </w:r>
-      <w:proofErr w:type="gramStart"/>
-      <w:r>
-        <w:rPr>
-          <w:lang w:val="en-US"/>
-        </w:rPr>
-        <w:t>datasets</w:t>
-      </w:r>
-      <w:proofErr w:type="gramEnd"/>
-      <w:r>
-        <w:rPr>
-          <w:lang w:val="en-US"/>
-        </w:rPr>
-        <w:t xml:space="preserve"> and benchmarks in the field:</w:t>
+        <w:t xml:space="preserve"> datasets and benchmarks in the field:</w:t>
       </w:r>
     </w:p>
     <w:p>
@@ -4908,21 +4711,7 @@
         <w:rPr>
           <w:lang w:val="en-US"/>
         </w:rPr>
-        <w:t xml:space="preserve">he most referenced benchmark is the European credit card fraud dataset made public by researchers from Université Libre de Bruxelles (ULB) in 2013. This dataset contains 284,807 credit card transactions (aggregated over two days), of which 492 are labeled as fraudulent (Dal </w:t>
-      </w:r>
-      <w:proofErr w:type="spellStart"/>
-      <w:r>
-        <w:rPr>
-          <w:lang w:val="en-US"/>
-        </w:rPr>
-        <w:t>Pozzolo</w:t>
-      </w:r>
-      <w:proofErr w:type="spellEnd"/>
-      <w:r>
-        <w:rPr>
-          <w:lang w:val="en-US"/>
-        </w:rPr>
-        <w:t xml:space="preserve"> et al., 2018). The data include numerical features (which are results of PCA transformations for confidentiality) and the transaction amount and time. Despite its anonymization and relatively low fraud ratio (~0.17%), this dataset has become a standard benchmark – it was used by at least 15 studies in recent years for evaluating various ML models (Hernandez Aros et al., 2024). Its popularity stems from being one of the few publicly available real fraud datasets. Models achieving high AUC (&gt;0.95) on this data are considered state-of-the-art, though issues like its static nature and limited feature information are noted.</w:t>
+        <w:t>he most referenced benchmark is the European credit card fraud dataset made public by researchers from Université Libre de Bruxelles (ULB) in 2013. This dataset contains 284,807 credit card transactions (aggregated over two days), of which 492 are labeled as fraudulent (Dal Pozzolo et al., 2018). The data include numerical features (which are results of PCA transformations for confidentiality) and the transaction amount and time. Despite its anonymization and relatively low fraud ratio (~0.17%), this dataset has become a standard benchmark – it was used by at least 15 studies in recent years for evaluating various ML models (Hernandez Aros et al., 2024). Its popularity stems from being one of the few publicly available real fraud datasets. Models achieving high AUC (&gt;0.95) on this data are considered state-of-the-art, though issues like its static nature and limited feature information are noted.</w:t>
       </w:r>
     </w:p>
     <w:p>
@@ -4983,23 +4772,13 @@
           <w:lang w:val="en-US"/>
         </w:rPr>
       </w:pPr>
-      <w:proofErr w:type="spellStart"/>
       <w:r>
         <w:rPr>
           <w:b/>
           <w:bCs/>
           <w:lang w:val="en-US"/>
         </w:rPr>
-        <w:t>PaySim</w:t>
-      </w:r>
-      <w:proofErr w:type="spellEnd"/>
-      <w:r>
-        <w:rPr>
-          <w:b/>
-          <w:bCs/>
-          <w:lang w:val="en-US"/>
-        </w:rPr>
-        <w:t xml:space="preserve"> Mobile Money Dataset:</w:t>
+        <w:t>PaySim Mobile Money Dataset:</w:t>
       </w:r>
       <w:r>
         <w:rPr>
@@ -5028,82 +4807,18 @@
         </w:rPr>
         <w:t xml:space="preserve">) </w:t>
       </w:r>
-      <w:proofErr w:type="spellStart"/>
-      <w:r>
-        <w:rPr>
-          <w:lang w:val="en-US"/>
-        </w:rPr>
-        <w:t>PaySim</w:t>
-      </w:r>
-      <w:proofErr w:type="spellEnd"/>
-      <w:r>
-        <w:rPr>
-          <w:lang w:val="en-US"/>
-        </w:rPr>
-        <w:t xml:space="preserve"> is a synthetic dataset generated to simulate mobile payment transactions, based on patterns from real financial data. It was created using the </w:t>
-      </w:r>
-      <w:proofErr w:type="spellStart"/>
-      <w:r>
-        <w:rPr>
-          <w:lang w:val="en-US"/>
-        </w:rPr>
-        <w:t>PaySim</w:t>
-      </w:r>
-      <w:proofErr w:type="spellEnd"/>
-      <w:r>
-        <w:rPr>
-          <w:lang w:val="en-US"/>
-        </w:rPr>
-        <w:t xml:space="preserve"> simulator (by Edgar López-Rojas and colleagues) and released on Kaggle. One commonly used version contains about 6.3 million transactions (with a few thousand labeled frauds) across different transaction types </w:t>
+      <w:r>
+        <w:rPr>
+          <w:lang w:val="en-US"/>
+        </w:rPr>
+        <w:t xml:space="preserve">PaySim is a synthetic dataset generated to simulate mobile payment transactions, based on patterns from real financial data. It was created using the PaySim simulator (by Edgar López-Rojas and colleagues) and released on Kaggle. One commonly used version contains about 6.3 million transactions (with a few thousand labeled frauds) across different transaction types </w:t>
       </w:r>
       <w:r>
         <w:rPr>
           <w:lang w:val="en-US"/>
         </w:rPr>
         <w:lastRenderedPageBreak/>
-        <w:t xml:space="preserve">(payments, transfers, cash-out, etc.) (Lopez-Rojas et al., 2016). </w:t>
-      </w:r>
-      <w:proofErr w:type="spellStart"/>
-      <w:r>
-        <w:rPr>
-          <w:lang w:val="en-US"/>
-        </w:rPr>
-        <w:t>PaySim</w:t>
-      </w:r>
-      <w:proofErr w:type="spellEnd"/>
-      <w:r>
-        <w:rPr>
-          <w:lang w:val="en-US"/>
-        </w:rPr>
-        <w:t xml:space="preserve"> is valuable for research because it provides large-scale data with realistic behavior for fraud (though </w:t>
-      </w:r>
-      <w:proofErr w:type="gramStart"/>
-      <w:r>
-        <w:rPr>
-          <w:lang w:val="en-US"/>
-        </w:rPr>
-        <w:t>the fraud</w:t>
-      </w:r>
-      <w:proofErr w:type="gramEnd"/>
-      <w:r>
-        <w:rPr>
-          <w:lang w:val="en-US"/>
-        </w:rPr>
-        <w:t xml:space="preserve"> instances are simulated). Several studies have used </w:t>
-      </w:r>
-      <w:proofErr w:type="spellStart"/>
-      <w:r>
-        <w:rPr>
-          <w:lang w:val="en-US"/>
-        </w:rPr>
-        <w:t>PaySim</w:t>
-      </w:r>
-      <w:proofErr w:type="spellEnd"/>
-      <w:r>
-        <w:rPr>
-          <w:lang w:val="en-US"/>
-        </w:rPr>
-        <w:t xml:space="preserve"> to test algorithms that need big data and to validate </w:t>
+        <w:t xml:space="preserve">(payments, transfers, cash-out, etc.) (Lopez-Rojas et al., 2016). PaySim is valuable for research because it provides large-scale data with realistic behavior for fraud (though the fraud instances are simulated). Several studies have used PaySim to test algorithms that need big data and to validate </w:t>
       </w:r>
       <w:r>
         <w:rPr>
@@ -5125,23 +4840,13 @@
           <w:lang w:val="en-US"/>
         </w:rPr>
       </w:pPr>
-      <w:proofErr w:type="spellStart"/>
       <w:r>
         <w:rPr>
           <w:b/>
           <w:bCs/>
           <w:lang w:val="en-US"/>
         </w:rPr>
-        <w:t>BankSim</w:t>
-      </w:r>
-      <w:proofErr w:type="spellEnd"/>
-      <w:r>
-        <w:rPr>
-          <w:b/>
-          <w:bCs/>
-          <w:lang w:val="en-US"/>
-        </w:rPr>
-        <w:t xml:space="preserve"> and Other Simulated Bank Transaction Data:</w:t>
+        <w:t>BankSim and Other Simulated Bank Transaction Data:</w:t>
       </w:r>
       <w:r>
         <w:rPr>
@@ -5178,88 +4883,46 @@
         <w:rPr>
           <w:lang w:val="en-US"/>
         </w:rPr>
+        <w:t xml:space="preserve"> BankSim is another simulator-based dataset (simulated from a Spanish bank’s data sample) that provides transactions with attributes like customer ID, merchant, location, etc., along with fraud labels (Lopez-Rojas et al., 2014). It has been used in studies focusing on fraud detection in banking transactions and often for testing pattern recognition algorithms in a controlled environment (Hernandez Aros et al., 2024). Similar to PaySim, it provides a flexible testbed for new algorithms without privacy concerns.</w:t>
+      </w:r>
+    </w:p>
+    <w:p>
+      <w:pPr>
+        <w:pStyle w:val="BodyText"/>
+        <w:rPr>
+          <w:lang w:val="en-US"/>
+        </w:rPr>
+      </w:pPr>
+      <w:r>
+        <w:rPr>
+          <w:lang w:val="en-US"/>
+        </w:rPr>
+        <w:t>At this point we should note</w:t>
+      </w:r>
+      <w:r>
+        <w:rPr>
+          <w:lang w:val="en-US"/>
+        </w:rPr>
+        <w:t xml:space="preserve"> that data imbalance is a </w:t>
+      </w:r>
+      <w:r>
+        <w:rPr>
+          <w:lang w:val="en-US"/>
+        </w:rPr>
+        <w:t xml:space="preserve">common </w:t>
+      </w:r>
+      <w:r>
+        <w:rPr>
+          <w:lang w:val="en-US"/>
+        </w:rPr>
+        <w:t>issue across these datasets. This reflects real</w:t>
+      </w:r>
+      <w:r>
+        <w:rPr>
+          <w:lang w:val="en-US"/>
+        </w:rPr>
         <w:t xml:space="preserve"> </w:t>
       </w:r>
-      <w:proofErr w:type="spellStart"/>
-      <w:r>
-        <w:rPr>
-          <w:lang w:val="en-US"/>
-        </w:rPr>
-        <w:t>BankSim</w:t>
-      </w:r>
-      <w:proofErr w:type="spellEnd"/>
-      <w:r>
-        <w:rPr>
-          <w:lang w:val="en-US"/>
-        </w:rPr>
-        <w:t xml:space="preserve"> is another simulator-based dataset (simulated from a Spanish bank’s data sample) that provides transactions with attributes like customer ID, merchant, location, etc., along with fraud labels (Lopez-Rojas et al., 2014). It has been used in studies focusing on fraud detection in banking transactions and often for testing pattern recognition algorithms in a controlled environment (Hernandez Aros et al., 2024). </w:t>
-      </w:r>
-      <w:proofErr w:type="gramStart"/>
-      <w:r>
-        <w:rPr>
-          <w:lang w:val="en-US"/>
-        </w:rPr>
-        <w:t>Similar to</w:t>
-      </w:r>
-      <w:proofErr w:type="gramEnd"/>
-      <w:r>
-        <w:rPr>
-          <w:lang w:val="en-US"/>
-        </w:rPr>
-        <w:t xml:space="preserve"> </w:t>
-      </w:r>
-      <w:proofErr w:type="spellStart"/>
-      <w:r>
-        <w:rPr>
-          <w:lang w:val="en-US"/>
-        </w:rPr>
-        <w:t>PaySim</w:t>
-      </w:r>
-      <w:proofErr w:type="spellEnd"/>
-      <w:r>
-        <w:rPr>
-          <w:lang w:val="en-US"/>
-        </w:rPr>
-        <w:t>, it provides a flexible testbed for new algorithms without privacy concerns.</w:t>
-      </w:r>
-    </w:p>
-    <w:p>
-      <w:pPr>
-        <w:pStyle w:val="BodyText"/>
-        <w:rPr>
-          <w:lang w:val="en-US"/>
-        </w:rPr>
-      </w:pPr>
-      <w:r>
-        <w:rPr>
-          <w:lang w:val="en-US"/>
-        </w:rPr>
-        <w:t>At this point we should note</w:t>
-      </w:r>
-      <w:r>
-        <w:rPr>
-          <w:lang w:val="en-US"/>
-        </w:rPr>
-        <w:t xml:space="preserve"> that data imbalance is a </w:t>
-      </w:r>
-      <w:r>
-        <w:rPr>
-          <w:lang w:val="en-US"/>
-        </w:rPr>
-        <w:t xml:space="preserve">common </w:t>
-      </w:r>
-      <w:r>
-        <w:rPr>
-          <w:lang w:val="en-US"/>
-        </w:rPr>
-        <w:t>issue across these datasets. This reflects real</w:t>
-      </w:r>
-      <w:r>
-        <w:rPr>
-          <w:lang w:val="en-US"/>
-        </w:rPr>
-        <w:t xml:space="preserve"> </w:t>
-      </w:r>
       <w:r>
         <w:rPr>
           <w:lang w:val="en-US"/>
@@ -5282,121 +4945,7 @@
         <w:rPr>
           <w:lang w:val="en-US"/>
         </w:rPr>
-        <w:t xml:space="preserve">This is </w:t>
-      </w:r>
-      <w:proofErr w:type="gramStart"/>
-      <w:r>
-        <w:rPr>
-          <w:lang w:val="en-US"/>
-        </w:rPr>
-        <w:t>a really important</w:t>
-      </w:r>
-      <w:proofErr w:type="gramEnd"/>
-      <w:r>
-        <w:rPr>
-          <w:lang w:val="en-US"/>
-        </w:rPr>
-        <w:t xml:space="preserve"> note </w:t>
-      </w:r>
-      <w:proofErr w:type="gramStart"/>
-      <w:r>
-        <w:rPr>
-          <w:lang w:val="en-US"/>
-        </w:rPr>
-        <w:t>in regards to</w:t>
-      </w:r>
-      <w:proofErr w:type="gramEnd"/>
-      <w:r>
-        <w:rPr>
-          <w:lang w:val="en-US"/>
-        </w:rPr>
-        <w:t xml:space="preserve"> evaluating a </w:t>
-      </w:r>
-      <w:proofErr w:type="gramStart"/>
-      <w:r>
-        <w:rPr>
-          <w:lang w:val="en-US"/>
-        </w:rPr>
-        <w:t>models</w:t>
-      </w:r>
-      <w:proofErr w:type="gramEnd"/>
-      <w:r>
-        <w:rPr>
-          <w:lang w:val="en-US"/>
-        </w:rPr>
-        <w:t xml:space="preserve"> performance. To make it clear </w:t>
-      </w:r>
-      <w:proofErr w:type="spellStart"/>
-      <w:proofErr w:type="gramStart"/>
-      <w:r>
-        <w:rPr>
-          <w:lang w:val="en-US"/>
-        </w:rPr>
-        <w:t>lets</w:t>
-      </w:r>
-      <w:proofErr w:type="spellEnd"/>
-      <w:proofErr w:type="gramEnd"/>
-      <w:r>
-        <w:rPr>
-          <w:lang w:val="en-US"/>
-        </w:rPr>
-        <w:t xml:space="preserve"> consider a dataset that has 1000 data points </w:t>
-      </w:r>
-      <w:proofErr w:type="gramStart"/>
-      <w:r>
-        <w:rPr>
-          <w:lang w:val="en-US"/>
-        </w:rPr>
-        <w:t>from</w:t>
-      </w:r>
-      <w:proofErr w:type="gramEnd"/>
-      <w:r>
-        <w:rPr>
-          <w:lang w:val="en-US"/>
-        </w:rPr>
-        <w:t xml:space="preserve"> which only 30 are fraudulent (3% is a realistic </w:t>
-      </w:r>
-      <w:proofErr w:type="gramStart"/>
-      <w:r>
-        <w:rPr>
-          <w:lang w:val="en-US"/>
-        </w:rPr>
-        <w:t>real world</w:t>
-      </w:r>
-      <w:proofErr w:type="gramEnd"/>
-      <w:r>
-        <w:rPr>
-          <w:lang w:val="en-US"/>
-        </w:rPr>
-        <w:t xml:space="preserve"> percentage). If a model classifies </w:t>
-      </w:r>
-      <w:proofErr w:type="gramStart"/>
-      <w:r>
-        <w:rPr>
-          <w:lang w:val="en-US"/>
-        </w:rPr>
-        <w:t>all of</w:t>
-      </w:r>
-      <w:proofErr w:type="gramEnd"/>
-      <w:r>
-        <w:rPr>
-          <w:lang w:val="en-US"/>
-        </w:rPr>
-        <w:t xml:space="preserve"> the data as fraud it is correct for 970/1000 samples and therefore </w:t>
-      </w:r>
-      <w:proofErr w:type="gramStart"/>
-      <w:r>
-        <w:rPr>
-          <w:lang w:val="en-US"/>
-        </w:rPr>
-        <w:t>achieving</w:t>
-      </w:r>
-      <w:proofErr w:type="gramEnd"/>
-      <w:r>
-        <w:rPr>
-          <w:lang w:val="en-US"/>
-        </w:rPr>
-        <w:t xml:space="preserve"> </w:t>
+        <w:t xml:space="preserve">This is a really important note in regards to evaluating a models performance. To make it clear lets consider a dataset that has 1000 data points from which only 30 are fraudulent (3% is a realistic real world percentage). If a model classifies all of the data as fraud it is correct for 970/1000 samples and therefore achieving </w:t>
       </w:r>
       <w:r>
         <w:rPr>
@@ -5410,21 +4959,7 @@
         <w:rPr>
           <w:lang w:val="en-US"/>
         </w:rPr>
-        <w:t xml:space="preserve">. </w:t>
-      </w:r>
-      <w:proofErr w:type="gramStart"/>
-      <w:r>
-        <w:rPr>
-          <w:lang w:val="en-US"/>
-        </w:rPr>
-        <w:t>So</w:t>
-      </w:r>
-      <w:proofErr w:type="gramEnd"/>
-      <w:r>
-        <w:rPr>
-          <w:lang w:val="en-US"/>
-        </w:rPr>
-        <w:t xml:space="preserve"> for that reason, </w:t>
+        <w:t xml:space="preserve">. So for that reason, </w:t>
       </w:r>
       <w:r>
         <w:rPr>
@@ -5448,16 +4983,8 @@
         <w:rPr>
           <w:lang w:val="en-US"/>
         </w:rPr>
-        <w:t xml:space="preserve">discussed </w:t>
-      </w:r>
-      <w:proofErr w:type="gramStart"/>
-      <w:r>
-        <w:rPr>
-          <w:lang w:val="en-US"/>
-        </w:rPr>
-        <w:t>on metrics</w:t>
-      </w:r>
-      <w:proofErr w:type="gramEnd"/>
+        <w:t>discussed on metrics</w:t>
+      </w:r>
       <w:r>
         <w:rPr>
           <w:lang w:val="en-US"/>
@@ -5502,35 +5029,7 @@
         <w:rPr>
           <w:lang w:val="en-US"/>
         </w:rPr>
-        <w:t xml:space="preserve"> literature reviews have found that </w:t>
-      </w:r>
-      <w:proofErr w:type="gramStart"/>
-      <w:r>
-        <w:rPr>
-          <w:lang w:val="en-US"/>
-        </w:rPr>
-        <w:t>a majority of</w:t>
-      </w:r>
-      <w:proofErr w:type="gramEnd"/>
-      <w:r>
-        <w:rPr>
-          <w:lang w:val="en-US"/>
-        </w:rPr>
-        <w:t xml:space="preserve"> studies now use real datasets in experiments, with relatively few relying solely on synthetic data (Hernandez Aros et al., 2024). This suggests a push towards evaluating models on realistic data distributions. The availability of open datasets like the ULB credit card data and various Kaggle datasets has facilitated this. However, obtaining real fraud data beyond these public sets remains a challenge – many researchers collaborate with financial institutions to test their models on private datasets (e.g., a bank’s internal transaction logs), but such results may not be fully public. Synthetic datasets (like </w:t>
-      </w:r>
-      <w:proofErr w:type="spellStart"/>
-      <w:r>
-        <w:rPr>
-          <w:lang w:val="en-US"/>
-        </w:rPr>
-        <w:t>PaySim</w:t>
-      </w:r>
-      <w:proofErr w:type="spellEnd"/>
-      <w:r>
-        <w:rPr>
-          <w:lang w:val="en-US"/>
-        </w:rPr>
-        <w:t xml:space="preserve">) help fill this gap by allowing algorithm development and preliminary testing in a reproducible way. In fact, there are ongoing efforts to generate better simulation datasets. </w:t>
+        <w:t xml:space="preserve"> literature reviews have found that a majority of studies now use real datasets in experiments, with relatively few relying solely on synthetic data (Hernandez Aros et al., 2024). This suggests a push towards evaluating models on realistic data distributions. The availability of open datasets like the ULB credit card data and various Kaggle datasets has facilitated this. However, obtaining real fraud data beyond these public sets remains a challenge – many researchers collaborate with financial institutions to test their models on private datasets (e.g., a bank’s internal transaction logs), but such results may not be fully public. Synthetic datasets (like PaySim) help fill this gap by allowing algorithm development and preliminary testing in a reproducible way. In fact, there are ongoing efforts to generate better simulation datasets. </w:t>
       </w:r>
       <w:r>
         <w:rPr>
@@ -5543,9 +5042,9 @@
       <w:pPr>
         <w:pStyle w:val="Subheading"/>
       </w:pPr>
-      <w:bookmarkStart w:id="16" w:name="feature-engineering-for-fraud-detection"/>
-      <w:bookmarkStart w:id="17" w:name="_Toc215081224"/>
-      <w:bookmarkEnd w:id="14"/>
+      <w:bookmarkStart w:id="16" w:name="_Toc215081224"/>
+      <w:bookmarkStart w:id="17" w:name="feature-engineering-for-fraud-detection"/>
+      <w:bookmarkEnd w:id="15"/>
       <w:r>
         <w:lastRenderedPageBreak/>
         <w:t xml:space="preserve">2.4. </w:t>
@@ -5553,7 +5052,7 @@
       <w:r>
         <w:t>Feature Engineering for Fraud Detection</w:t>
       </w:r>
-      <w:bookmarkEnd w:id="17"/>
+      <w:bookmarkEnd w:id="16"/>
     </w:p>
     <w:p>
       <w:pPr>
@@ -5620,21 +5119,7 @@
         <w:rPr>
           <w:lang w:val="en-US"/>
         </w:rPr>
-        <w:t xml:space="preserve">. Prior studies often derive features based on how </w:t>
-      </w:r>
-      <w:proofErr w:type="gramStart"/>
-      <w:r>
-        <w:rPr>
-          <w:lang w:val="en-US"/>
-        </w:rPr>
-        <w:t>recently</w:t>
-      </w:r>
-      <w:proofErr w:type="gramEnd"/>
-      <w:r>
-        <w:rPr>
-          <w:lang w:val="en-US"/>
-        </w:rPr>
-        <w:t xml:space="preserve"> transactions have occurred, how frequently they </w:t>
+        <w:t xml:space="preserve">. Prior studies often derive features based on how recently transactions have occurred, how frequently they </w:t>
       </w:r>
       <w:r>
         <w:rPr>
@@ -5646,21 +5131,7 @@
         <w:rPr>
           <w:lang w:val="en-US"/>
         </w:rPr>
-        <w:t xml:space="preserve"> </w:t>
-      </w:r>
-      <w:proofErr w:type="gramStart"/>
-      <w:r>
-        <w:rPr>
-          <w:lang w:val="en-US"/>
-        </w:rPr>
-        <w:t>in a given</w:t>
-      </w:r>
-      <w:proofErr w:type="gramEnd"/>
-      <w:r>
-        <w:rPr>
-          <w:lang w:val="en-US"/>
-        </w:rPr>
-        <w:t xml:space="preserve"> period, and the monetary values involved (Ti et al., 2022). For example, features can include the time since last transaction, number of transactions in the past 24 hours (or past week, month, etc.), average transaction amount, and maximum transaction amount. These RFM features help characterize if an account’s recent behavior deviates from its usual pattern. </w:t>
+        <w:t xml:space="preserve"> in a given period, and the monetary values involved (Ti et al., 2022). For example, features can include the time since last transaction, number of transactions in the past 24 hours (or past week, month, etc.), average transaction amount, and maximum transaction amount. These RFM features help characterize if an account’s recent behavior deviates from its usual pattern. </w:t>
       </w:r>
     </w:p>
     <w:p>
@@ -5716,21 +5187,7 @@
         <w:rPr>
           <w:lang w:val="en-US"/>
         </w:rPr>
-        <w:t xml:space="preserve"> Timing is critical in fraud. Features capturing temporal patterns include time-of-day or day-of-</w:t>
-      </w:r>
-      <w:proofErr w:type="gramStart"/>
-      <w:r>
-        <w:rPr>
-          <w:lang w:val="en-US"/>
-        </w:rPr>
-        <w:t>week of</w:t>
-      </w:r>
-      <w:proofErr w:type="gramEnd"/>
-      <w:r>
-        <w:rPr>
-          <w:lang w:val="en-US"/>
-        </w:rPr>
-        <w:t xml:space="preserve"> transactions (fraud might happen at unusual times for a given user), velocity features (e.g., number of transactions in the last hour), and sequence patterns (like rapid successive transactions at different merchants). ML models can learn such thresholds if provided </w:t>
+        <w:t xml:space="preserve"> Timing is critical in fraud. Features capturing temporal patterns include time-of-day or day-of-week of transactions (fraud might happen at unusual times for a given user), velocity features (e.g., number of transactions in the last hour), and sequence patterns (like rapid successive transactions at different merchants). ML models can learn such thresholds if provided </w:t>
       </w:r>
       <w:r>
         <w:rPr>
@@ -5742,21 +5199,7 @@
         <w:rPr>
           <w:lang w:val="en-US"/>
         </w:rPr>
-        <w:t>features like “</w:t>
-      </w:r>
-      <w:proofErr w:type="spellStart"/>
-      <w:r>
-        <w:rPr>
-          <w:lang w:val="en-US"/>
-        </w:rPr>
-        <w:t>transactions_per_hour</w:t>
-      </w:r>
-      <w:proofErr w:type="spellEnd"/>
-      <w:r>
-        <w:rPr>
-          <w:lang w:val="en-US"/>
-        </w:rPr>
-        <w:t>”. Geographic and IP features also fall in this category</w:t>
+        <w:t>features like “transactions_per_hour”. Geographic and IP features also fall in this category</w:t>
       </w:r>
       <w:r>
         <w:rPr>
@@ -5843,49 +5286,21 @@
         <w:rPr>
           <w:lang w:val="en-US"/>
         </w:rPr>
-        <w:t xml:space="preserve"> Given a large pool of candidate features, it’s important to evaluate which are most useful. Techniques like mutual information, correlation analysis, or tree-based feature importance can be used to select a meaningful subset. Some studies report that a handful of carefully engineered features can outperform hundreds of raw attributes. In fact, </w:t>
-      </w:r>
-      <w:proofErr w:type="spellStart"/>
-      <w:r>
-        <w:rPr>
-          <w:lang w:val="en-US"/>
-        </w:rPr>
-        <w:t>Butaru</w:t>
-      </w:r>
-      <w:proofErr w:type="spellEnd"/>
-      <w:r>
-        <w:rPr>
-          <w:lang w:val="en-US"/>
-        </w:rPr>
-        <w:t xml:space="preserve"> et al. (2017) showed that features related to customer behavior stability were top predictors for credit card fraud in a large-scale analysis. </w:t>
-      </w:r>
-    </w:p>
-    <w:p>
-      <w:pPr>
-        <w:pStyle w:val="BodyText"/>
-        <w:rPr>
-          <w:lang w:val="en-US"/>
-        </w:rPr>
-      </w:pPr>
-      <w:r>
-        <w:rPr>
-          <w:lang w:val="en-US"/>
-        </w:rPr>
-        <w:t xml:space="preserve">Feature generation is proven to be </w:t>
-      </w:r>
-      <w:proofErr w:type="gramStart"/>
-      <w:r>
-        <w:rPr>
-          <w:lang w:val="en-US"/>
-        </w:rPr>
-        <w:t>really important</w:t>
-      </w:r>
-      <w:proofErr w:type="gramEnd"/>
-      <w:r>
-        <w:rPr>
-          <w:lang w:val="en-US"/>
-        </w:rPr>
-        <w:t xml:space="preserve"> for fraud detection algorithms</w:t>
+        <w:t xml:space="preserve"> Given a large pool of candidate features, it’s important to evaluate which are most useful. Techniques like mutual information, correlation analysis, or tree-based feature importance can be used to select a meaningful subset. Some studies report that a handful of carefully engineered features can outperform hundreds of raw attributes. In fact, Butaru et al. (2017) showed that features related to customer behavior stability were top predictors for credit card fraud in a large-scale analysis. </w:t>
+      </w:r>
+    </w:p>
+    <w:p>
+      <w:pPr>
+        <w:pStyle w:val="BodyText"/>
+        <w:rPr>
+          <w:lang w:val="en-US"/>
+        </w:rPr>
+      </w:pPr>
+      <w:r>
+        <w:rPr>
+          <w:lang w:val="en-US"/>
+        </w:rPr>
+        <w:t>Feature generation is proven to be really important for fraud detection algorithms</w:t>
       </w:r>
       <w:r>
         <w:rPr>
@@ -5919,28 +5334,12 @@
         </w:rPr>
         <w:t xml:space="preserve">; </w:t>
       </w:r>
-      <w:proofErr w:type="spellStart"/>
-      <w:r>
-        <w:rPr>
-          <w:lang w:val="en-US"/>
-        </w:rPr>
-        <w:t>Baesens</w:t>
-      </w:r>
-      <w:proofErr w:type="spellEnd"/>
-      <w:r>
-        <w:rPr>
-          <w:lang w:val="en-US"/>
-        </w:rPr>
-        <w:t xml:space="preserve">, </w:t>
-      </w:r>
-      <w:proofErr w:type="spellStart"/>
-      <w:r>
-        <w:rPr>
-          <w:lang w:val="en-US"/>
-        </w:rPr>
-        <w:t>Höppner</w:t>
-      </w:r>
-      <w:proofErr w:type="spellEnd"/>
+      <w:r>
+        <w:rPr>
+          <w:lang w:val="en-US"/>
+        </w:rPr>
+        <w:t>Baesens, Höppner</w:t>
+      </w:r>
       <w:r>
         <w:rPr>
           <w:lang w:val="en-US"/>
@@ -5997,7 +5396,7 @@
         </w:rPr>
       </w:pPr>
       <w:bookmarkStart w:id="18" w:name="model-evaluation-metrics"/>
-      <w:bookmarkEnd w:id="16"/>
+      <w:bookmarkEnd w:id="17"/>
       <w:r>
         <w:rPr>
           <w:lang w:val="en-US"/>
@@ -6038,74 +5437,42 @@
           <w:bCs/>
           <w:lang w:val="en-US"/>
         </w:rPr>
-        <w:t xml:space="preserve">class imbalance and the </w:t>
-      </w:r>
-      <w:proofErr w:type="gramStart"/>
+        <w:t>class imbalance and the high cost asymmetry</w:t>
+      </w:r>
+      <w:r>
+        <w:rPr>
+          <w:lang w:val="en-US"/>
+        </w:rPr>
+        <w:t xml:space="preserve"> between false positives and false negatives. A variety of metrics are used in the literature, each providing different insights. </w:t>
+      </w:r>
+    </w:p>
+    <w:p>
+      <w:pPr>
+        <w:pStyle w:val="BodyText"/>
+        <w:rPr>
+          <w:lang w:val="en-US"/>
+        </w:rPr>
+      </w:pPr>
       <w:r>
         <w:rPr>
           <w:b/>
           <w:bCs/>
           <w:lang w:val="en-US"/>
         </w:rPr>
-        <w:t>high cost</w:t>
-      </w:r>
-      <w:proofErr w:type="gramEnd"/>
+        <w:t>Confusion Matrix Basics:</w:t>
+      </w:r>
+      <w:r>
+        <w:rPr>
+          <w:lang w:val="en-US"/>
+        </w:rPr>
+        <w:t xml:space="preserve"> At its core, fraud detection can be evaluated by the confusion matrix counts: True Positives (TP = fraudulent transactions correctly identified), True Negatives (TN = legitimate transactions correctly passed as non-fraud), False Positives (FP = legitimate transactions incorrectly flagged as fraud), and False Negatives (FN = fraudulent transactions missed by the model). From these, many metrics are derived (Hernandez Aros et al., 2024). A key point is that in fraud detection, </w:t>
+      </w:r>
       <w:r>
         <w:rPr>
           <w:b/>
           <w:bCs/>
           <w:lang w:val="en-US"/>
         </w:rPr>
-        <w:t xml:space="preserve"> asymmetry</w:t>
-      </w:r>
-      <w:r>
-        <w:rPr>
-          <w:lang w:val="en-US"/>
-        </w:rPr>
-        <w:t xml:space="preserve"> between false positives and false negatives. A variety of metrics are used in </w:t>
-      </w:r>
-      <w:proofErr w:type="gramStart"/>
-      <w:r>
-        <w:rPr>
-          <w:lang w:val="en-US"/>
-        </w:rPr>
-        <w:t>the literature</w:t>
-      </w:r>
-      <w:proofErr w:type="gramEnd"/>
-      <w:r>
-        <w:rPr>
-          <w:lang w:val="en-US"/>
-        </w:rPr>
-        <w:t xml:space="preserve">, each providing different insights. </w:t>
-      </w:r>
-    </w:p>
-    <w:p>
-      <w:pPr>
-        <w:pStyle w:val="BodyText"/>
-        <w:rPr>
-          <w:lang w:val="en-US"/>
-        </w:rPr>
-      </w:pPr>
-      <w:r>
-        <w:rPr>
-          <w:b/>
-          <w:bCs/>
-          <w:lang w:val="en-US"/>
-        </w:rPr>
-        <w:t>Confusion Matrix Basics:</w:t>
-      </w:r>
-      <w:r>
-        <w:rPr>
-          <w:lang w:val="en-US"/>
-        </w:rPr>
-        <w:t xml:space="preserve"> At its core, fraud detection can be evaluated by the confusion matrix counts: True Positives (TP = fraudulent transactions correctly identified), True Negatives (TN = legitimate transactions correctly passed as non-fraud), False Positives (FP = legitimate transactions incorrectly flagged as fraud), and False Negatives (FN = fraudulent transactions missed by the model). From these, many metrics are derived (Hernandez Aros et al., 2024). A key point is that in fraud detection, </w:t>
-      </w:r>
-      <w:r>
-        <w:rPr>
-          <w:b/>
-          <w:bCs/>
-          <w:lang w:val="en-US"/>
-        </w:rPr>
         <w:t>false negatives (missed frauds) directly translate to financial loss, while false positives (false alarms) cause customer friction and operational cost</w:t>
       </w:r>
       <w:r>
@@ -6139,7 +5506,7 @@
           <w:noProof/>
         </w:rPr>
         <w:drawing>
-          <wp:inline distT="0" distB="0" distL="0" distR="0" wp14:anchorId="2C2CE52C" wp14:editId="4E2DF628">
+          <wp:inline distT="0" distB="0" distL="0" distR="0" wp14:anchorId="2C2CE52C" wp14:editId="5C6F217A">
             <wp:extent cx="5486400" cy="1753870"/>
             <wp:effectExtent l="0" t="0" r="0" b="0"/>
             <wp:docPr id="1647809708" name="Picture 1" descr="Fig. 10"/>
@@ -6251,21 +5618,7 @@
         <w:rPr>
           <w:lang w:val="en-US"/>
         </w:rPr>
-        <w:t xml:space="preserve"> This is the proportion of flagged transactions that are </w:t>
-      </w:r>
-      <w:proofErr w:type="gramStart"/>
-      <w:r>
-        <w:rPr>
-          <w:lang w:val="en-US"/>
-        </w:rPr>
-        <w:t>actually fraudulent</w:t>
-      </w:r>
-      <w:proofErr w:type="gramEnd"/>
-      <w:r>
-        <w:rPr>
-          <w:lang w:val="en-US"/>
-        </w:rPr>
-        <w:t xml:space="preserve">. Precision answers “if the model says fraud, how often is it correct?” High precision means few false alarms. This is important for operational efficiency – </w:t>
+        <w:t xml:space="preserve"> This is the proportion of flagged transactions that are actually fraudulent. Precision answers “if the model says fraud, how often is it correct?” High precision means few false alarms. This is important for operational efficiency – </w:t>
       </w:r>
       <w:r>
         <w:rPr>
@@ -6287,7 +5640,6 @@
           <w:lang w:val="en-US"/>
         </w:rPr>
       </w:pPr>
-      <w:proofErr w:type="gramStart"/>
       <w:r>
         <w:rPr>
           <w:b/>
@@ -6295,48 +5647,21 @@
           <w:lang w:val="en-US"/>
         </w:rPr>
         <w:lastRenderedPageBreak/>
-        <w:t>Recall</w:t>
-      </w:r>
-      <w:proofErr w:type="gramEnd"/>
+        <w:t>Recall (Sensitivity or True Positive Rate):</w:t>
+      </w:r>
+      <w:r>
+        <w:rPr>
+          <w:lang w:val="en-US"/>
+        </w:rPr>
+        <w:t xml:space="preserve"> This is the fraction of actual frauds that the model catches. Recall addresses “how much fraud is caught by the system?” </w:t>
+      </w:r>
       <w:r>
         <w:rPr>
           <w:b/>
           <w:bCs/>
           <w:lang w:val="en-US"/>
         </w:rPr>
-        <w:t xml:space="preserve"> (Sensitivity or True Positive Rate):</w:t>
-      </w:r>
-      <w:r>
-        <w:rPr>
-          <w:lang w:val="en-US"/>
-        </w:rPr>
-        <w:t xml:space="preserve"> This is the fraction of actual frauds that the model catches. Recall addresses “how much fraud is caught by the system?” </w:t>
-      </w:r>
-      <w:r>
-        <w:rPr>
-          <w:b/>
-          <w:bCs/>
-          <w:lang w:val="en-US"/>
-        </w:rPr>
-        <w:t xml:space="preserve">High recall is crucial to </w:t>
-      </w:r>
-      <w:proofErr w:type="gramStart"/>
-      <w:r>
-        <w:rPr>
-          <w:b/>
-          <w:bCs/>
-          <w:lang w:val="en-US"/>
-        </w:rPr>
-        <w:t>minimize</w:t>
-      </w:r>
-      <w:proofErr w:type="gramEnd"/>
-      <w:r>
-        <w:rPr>
-          <w:b/>
-          <w:bCs/>
-          <w:lang w:val="en-US"/>
-        </w:rPr>
-        <w:t xml:space="preserve"> fraud losses.</w:t>
+        <w:t>High recall is crucial to minimize fraud losses.</w:t>
       </w:r>
     </w:p>
     <w:p>
@@ -6362,21 +5687,7 @@
         <w:rPr>
           <w:lang w:val="en-US"/>
         </w:rPr>
-        <w:t xml:space="preserve"> The harmonic </w:t>
-      </w:r>
-      <w:proofErr w:type="gramStart"/>
-      <w:r>
-        <w:rPr>
-          <w:lang w:val="en-US"/>
-        </w:rPr>
-        <w:t>mean</w:t>
-      </w:r>
-      <w:proofErr w:type="gramEnd"/>
-      <w:r>
-        <w:rPr>
-          <w:lang w:val="en-US"/>
-        </w:rPr>
-        <w:t xml:space="preserve"> of precision and recall, F1 = 2 * (Precision * Recall) / (Precision + Recall). F1 gives a single measure that balances both, useful when we want a trade-off assessment. In fraud detection, one might optimize models for maximum F1 or set a recall target and then maximize precision.</w:t>
+        <w:t xml:space="preserve"> The harmonic mean of precision and recall, F1 = 2 * (Precision * Recall) / (Precision + Recall). F1 gives a single measure that balances both, useful when we want a trade-off assessment. In fraud detection, one might optimize models for maximum F1 or set a recall target and then maximize precision.</w:t>
       </w:r>
     </w:p>
     <w:p>
@@ -6404,21 +5715,7 @@
         <w:rPr>
           <w:lang w:val="en-US"/>
         </w:rPr>
-        <w:t xml:space="preserve">AUC has been widely used in fraud detection research as a threshold-independent metric (Chen &amp; Wu, 2022). On heavily imbalanced data, AUC can be high even if the model isn’t great at finding the minority class, because it gives equal weight to TPR and TNR. However, it’s still a standard metric. Many papers report AUC </w:t>
-      </w:r>
-      <w:proofErr w:type="gramStart"/>
-      <w:r>
-        <w:rPr>
-          <w:lang w:val="en-US"/>
-        </w:rPr>
-        <w:t>values;</w:t>
-      </w:r>
-      <w:proofErr w:type="gramEnd"/>
-      <w:r>
-        <w:rPr>
-          <w:lang w:val="en-US"/>
-        </w:rPr>
-        <w:t xml:space="preserve"> for example, an AUC in the 0.95+ range on the credit card dataset is considered </w:t>
+        <w:t xml:space="preserve">AUC has been widely used in fraud detection research as a threshold-independent metric (Chen &amp; Wu, 2022). On heavily imbalanced data, AUC can be high even if the model isn’t great at finding the minority class, because it gives equal weight to TPR and TNR. However, it’s still a standard metric. Many papers report AUC values; for example, an AUC in the 0.95+ range on the credit card dataset is considered </w:t>
       </w:r>
       <w:r>
         <w:rPr>
@@ -6642,21 +5939,7 @@
         <w:rPr>
           <w:lang w:val="en-US"/>
         </w:rPr>
-        <w:t xml:space="preserve">Dal </w:t>
-      </w:r>
-      <w:proofErr w:type="spellStart"/>
-      <w:r>
-        <w:rPr>
-          <w:lang w:val="en-US"/>
-        </w:rPr>
-        <w:t>Pozzolo</w:t>
-      </w:r>
-      <w:proofErr w:type="spellEnd"/>
-      <w:r>
-        <w:rPr>
-          <w:lang w:val="en-US"/>
-        </w:rPr>
-        <w:t xml:space="preserve"> </w:t>
+        <w:t xml:space="preserve">Dal Pozzolo </w:t>
       </w:r>
       <w:r>
         <w:rPr>
@@ -6682,16 +5965,8 @@
         <w:rPr>
           <w:lang w:val="en-US"/>
         </w:rPr>
-        <w:t xml:space="preserve">Correa Bahnsen, </w:t>
-      </w:r>
-      <w:proofErr w:type="spellStart"/>
-      <w:r>
-        <w:rPr>
-          <w:lang w:val="en-US"/>
-        </w:rPr>
-        <w:t>Aouada</w:t>
-      </w:r>
-      <w:proofErr w:type="spellEnd"/>
+        <w:t>Correa Bahnsen, Aouada</w:t>
+      </w:r>
       <w:r>
         <w:rPr>
           <w:lang w:val="en-US"/>
@@ -6702,21 +5977,7 @@
         <w:rPr>
           <w:lang w:val="en-US"/>
         </w:rPr>
-        <w:t xml:space="preserve"> and </w:t>
-      </w:r>
-      <w:proofErr w:type="spellStart"/>
-      <w:r>
-        <w:rPr>
-          <w:lang w:val="en-US"/>
-        </w:rPr>
-        <w:t>Ottersten</w:t>
-      </w:r>
-      <w:proofErr w:type="spellEnd"/>
-      <w:r>
-        <w:rPr>
-          <w:lang w:val="en-US"/>
-        </w:rPr>
-        <w:t>, 2015</w:t>
+        <w:t xml:space="preserve"> and Ottersten, 2015</w:t>
       </w:r>
       <w:r>
         <w:rPr>
@@ -6724,19 +5985,11 @@
         </w:rPr>
         <w:t xml:space="preserve">; </w:t>
       </w:r>
-      <w:proofErr w:type="spellStart"/>
-      <w:r>
-        <w:rPr>
-          <w:lang w:val="en-US"/>
-        </w:rPr>
-        <w:t>Whitrow</w:t>
-      </w:r>
-      <w:proofErr w:type="spellEnd"/>
-      <w:r>
-        <w:rPr>
-          <w:lang w:val="en-US"/>
-        </w:rPr>
-        <w:t xml:space="preserve"> </w:t>
+      <w:r>
+        <w:rPr>
+          <w:lang w:val="en-US"/>
+        </w:rPr>
+        <w:t xml:space="preserve">Whitrow </w:t>
       </w:r>
       <w:r>
         <w:rPr>
@@ -6867,21 +6120,7 @@
         <w:rPr>
           <w:lang w:val="en-US"/>
         </w:rPr>
-        <w:t>(Amrutha et al., 2023; García-</w:t>
-      </w:r>
-      <w:proofErr w:type="spellStart"/>
-      <w:r>
-        <w:rPr>
-          <w:lang w:val="en-US"/>
-        </w:rPr>
-        <w:t>Ordás</w:t>
-      </w:r>
-      <w:proofErr w:type="spellEnd"/>
-      <w:r>
-        <w:rPr>
-          <w:lang w:val="en-US"/>
-        </w:rPr>
-        <w:t xml:space="preserve"> et al., 2023; Palacio, 2019)</w:t>
+        <w:t>(Amrutha et al., 2023; García-Ordás et al., 2023; Palacio, 2019)</w:t>
       </w:r>
       <w:r>
         <w:rPr>
@@ -6913,29 +6152,15 @@
         <w:rPr>
           <w:lang w:val="en-US"/>
         </w:rPr>
-        <w:t xml:space="preserve">. Some </w:t>
-      </w:r>
-      <w:proofErr w:type="gramStart"/>
-      <w:r>
-        <w:rPr>
-          <w:lang w:val="en-US"/>
-        </w:rPr>
-        <w:t>works</w:t>
-      </w:r>
-      <w:proofErr w:type="gramEnd"/>
-      <w:r>
-        <w:rPr>
-          <w:lang w:val="en-US"/>
-        </w:rPr>
-        <w:t xml:space="preserve"> use a proxy label or assume a certain percentage of outliers.</w:t>
+        <w:t>. Some works use a proxy label or assume a certain percentage of outliers.</w:t>
       </w:r>
     </w:p>
     <w:p>
       <w:pPr>
         <w:pStyle w:val="Subheading"/>
       </w:pPr>
-      <w:bookmarkStart w:id="20" w:name="Xa9eb9ebfa8e2ccacadba5171810bf8780f5d7c3"/>
-      <w:bookmarkStart w:id="21" w:name="_Toc215081226"/>
+      <w:bookmarkStart w:id="20" w:name="_Toc215081226"/>
+      <w:bookmarkStart w:id="21" w:name="Xa9eb9ebfa8e2ccacadba5171810bf8780f5d7c3"/>
       <w:bookmarkEnd w:id="18"/>
       <w:r>
         <w:t xml:space="preserve">2.6. </w:t>
@@ -6943,7 +6168,7 @@
       <w:r>
         <w:t>Challenges and Limitations in Machine Learning-Based Fraud Detection</w:t>
       </w:r>
-      <w:bookmarkEnd w:id="21"/>
+      <w:bookmarkEnd w:id="20"/>
     </w:p>
     <w:p>
       <w:pPr>
@@ -6956,21 +6181,7 @@
         <w:rPr>
           <w:lang w:val="en-US"/>
         </w:rPr>
-        <w:t xml:space="preserve">Despite substantial progress, deploying machine learning for fraud detection in online financial systems faces numerous challenges and limitations. These arise from the inherent nature of fraud (adaptive adversaries, rarity of events) and practical constraints (data privacy, system scalability, etc.). We outline the key challenges identified in </w:t>
-      </w:r>
-      <w:proofErr w:type="gramStart"/>
-      <w:r>
-        <w:rPr>
-          <w:lang w:val="en-US"/>
-        </w:rPr>
-        <w:t>the literature</w:t>
-      </w:r>
-      <w:proofErr w:type="gramEnd"/>
-      <w:r>
-        <w:rPr>
-          <w:lang w:val="en-US"/>
-        </w:rPr>
-        <w:t xml:space="preserve"> and their implications:</w:t>
+        <w:t>Despite substantial progress, deploying machine learning for fraud detection in online financial systems faces numerous challenges and limitations. These arise from the inherent nature of fraud (adaptive adversaries, rarity of events) and practical constraints (data privacy, system scalability, etc.). We outline the key challenges identified in the literature and their implications:</w:t>
       </w:r>
     </w:p>
     <w:p>
@@ -6992,69 +6203,19 @@
         <w:rPr>
           <w:lang w:val="en-US"/>
         </w:rPr>
-        <w:t xml:space="preserve"> As </w:t>
-      </w:r>
-      <w:proofErr w:type="gramStart"/>
-      <w:r>
-        <w:rPr>
-          <w:lang w:val="en-US"/>
-        </w:rPr>
-        <w:t>noted</w:t>
-      </w:r>
-      <w:proofErr w:type="gramEnd"/>
-      <w:r>
-        <w:rPr>
-          <w:lang w:val="en-US"/>
-        </w:rPr>
-        <w:t xml:space="preserve"> multiple times, fraud datasets are extremely imbalanced – genuine transactions vastly outnumber fraudulent ones (Hernandez Aros et al., 2024). ML models tend to be biased towards predicting the majority class (“not fraud”), potentially missing many frauds unless carefully trained</w:t>
-      </w:r>
-      <w:r>
-        <w:rPr>
-          <w:lang w:val="en-US"/>
-        </w:rPr>
-        <w:t xml:space="preserve">. </w:t>
-      </w:r>
-      <w:proofErr w:type="gramStart"/>
-      <w:r>
-        <w:rPr>
-          <w:lang w:val="en-US"/>
-        </w:rPr>
-        <w:t>Also</w:t>
-      </w:r>
-      <w:proofErr w:type="gramEnd"/>
-      <w:r>
-        <w:rPr>
-          <w:lang w:val="en-US"/>
-        </w:rPr>
-        <w:t xml:space="preserve"> evaluation of models becomes tricky – high overall accuracy is easy to achieve while missing all fraud. Techniques like resampling (oversampling frauds or </w:t>
-      </w:r>
-      <w:proofErr w:type="spellStart"/>
-      <w:r>
-        <w:rPr>
-          <w:lang w:val="en-US"/>
-        </w:rPr>
-        <w:t>undersampling</w:t>
-      </w:r>
-      <w:proofErr w:type="spellEnd"/>
-      <w:r>
-        <w:rPr>
-          <w:lang w:val="en-US"/>
-        </w:rPr>
-        <w:t xml:space="preserve"> non-frauds), cost-sensitive learning, and specialized algorithms (e.g., one-class classifiers) are used to address imbalance, but none is a panacea. Excessive oversampling can lead to overfitting or “sampling artifacts,” whereas </w:t>
-      </w:r>
-      <w:proofErr w:type="spellStart"/>
-      <w:r>
-        <w:rPr>
-          <w:lang w:val="en-US"/>
-        </w:rPr>
-        <w:t>undersampling</w:t>
-      </w:r>
-      <w:proofErr w:type="spellEnd"/>
-      <w:r>
-        <w:rPr>
-          <w:lang w:val="en-US"/>
-        </w:rPr>
-        <w:t xml:space="preserve"> throws away useful data. Researchers often consider evaluation metrics that focus on the minority class (precision/recall, AUC) to mitigate the skewed feedback of accuracy (Nicholls et al., 2021).</w:t>
+        <w:t xml:space="preserve"> As noted multiple times, fraud datasets are extremely imbalanced – genuine transactions vastly outnumber fraudulent ones (Hernandez Aros et al., 2024). ML models tend to be biased towards predicting the majority class (“not fraud”), potentially missing many frauds unless carefully trained</w:t>
+      </w:r>
+      <w:r>
+        <w:rPr>
+          <w:lang w:val="en-US"/>
+        </w:rPr>
+        <w:t>. Also</w:t>
+      </w:r>
+      <w:r>
+        <w:rPr>
+          <w:lang w:val="en-US"/>
+        </w:rPr>
+        <w:t xml:space="preserve"> evaluation of models becomes tricky – high overall accuracy is easy to achieve while missing all fraud. Techniques like resampling (oversampling frauds or undersampling non-frauds), cost-sensitive learning, and specialized algorithms (e.g., one-class classifiers) are used to address imbalance, but none is a panacea. Excessive oversampling can lead to overfitting or “sampling artifacts,” whereas undersampling throws away useful data. Researchers often consider evaluation metrics that focus on the minority class (precision/recall, AUC) to mitigate the skewed feedback of accuracy (Nicholls et al., 2021).</w:t>
       </w:r>
     </w:p>
     <w:p>
@@ -7119,28 +6280,7 @@
         <w:rPr>
           <w:lang w:val="en-US"/>
         </w:rPr>
-        <w:t xml:space="preserve"> models must be updated frequently. Ali et al. (2022) </w:t>
-      </w:r>
-      <w:proofErr w:type="gramStart"/>
-      <w:r>
-        <w:rPr>
-          <w:lang w:val="en-US"/>
-        </w:rPr>
-        <w:t>observe</w:t>
-      </w:r>
-      <w:proofErr w:type="gramEnd"/>
-      <w:r>
-        <w:rPr>
-          <w:lang w:val="en-US"/>
-        </w:rPr>
-        <w:t xml:space="preserve"> that addressing concept drift by retraining periodically incurs high overhead, and model performance can suffer between retraining cycles. Online learning algorithms or incremental updates are potential </w:t>
-      </w:r>
-      <w:proofErr w:type="gramStart"/>
-      <w:r>
-        <w:rPr>
-          <w:lang w:val="en-US"/>
-        </w:rPr>
-        <w:t>solutions</w:t>
+        <w:t xml:space="preserve"> models must be updated frequently. Ali et al. (2022) observe that addressing concept drift by retraining periodically incurs high overhead, and model performance can suffer between retraining cycles. Online learning algorithms or incremental updates are potential solutions</w:t>
       </w:r>
       <w:r>
         <w:rPr>
@@ -7152,48 +6292,13 @@
         <w:rPr>
           <w:lang w:val="en-US"/>
         </w:rPr>
-        <w:t xml:space="preserve"> but</w:t>
-      </w:r>
-      <w:proofErr w:type="gramEnd"/>
-      <w:r>
-        <w:rPr>
-          <w:lang w:val="en-US"/>
-        </w:rPr>
-        <w:t xml:space="preserve"> are complex to </w:t>
-      </w:r>
-      <w:proofErr w:type="gramStart"/>
-      <w:r>
-        <w:rPr>
-          <w:lang w:val="en-US"/>
-        </w:rPr>
-        <w:t>engineer</w:t>
-      </w:r>
-      <w:proofErr w:type="gramEnd"/>
-      <w:r>
-        <w:rPr>
-          <w:lang w:val="en-US"/>
-        </w:rPr>
-        <w:t xml:space="preserve">. Reinforcement learning approaches are one idea to handle non-stationarity by continuous adaptation (Patel et al., 2025), but this is still nascent. In practice, a combination of human analyst feedback and model retraining on recent data is used to tackle drift, but this lag means new fraud types can still cause damage before models catch up. The challenge is essentially a cat-and-mouse game with </w:t>
-      </w:r>
-      <w:proofErr w:type="gramStart"/>
-      <w:r>
-        <w:rPr>
-          <w:lang w:val="en-US"/>
-        </w:rPr>
-        <w:t>adversaries</w:t>
-      </w:r>
-      <w:r>
-        <w:rPr>
-          <w:lang w:val="en-US"/>
-        </w:rPr>
-        <w:t>,</w:t>
-      </w:r>
-      <w:proofErr w:type="gramEnd"/>
-      <w:r>
-        <w:rPr>
-          <w:lang w:val="en-US"/>
-        </w:rPr>
-        <w:t xml:space="preserve"> </w:t>
+        <w:t xml:space="preserve"> but are complex to engineer. Reinforcement learning approaches are one idea to handle non-stationarity by continuous adaptation (Patel et al., 2025), but this is still nascent. In practice, a combination of human analyst feedback and model retraining on recent data is used to tackle drift, but this lag means new fraud types can still cause damage before models catch up. The challenge is essentially a cat-and-mouse game with adversaries</w:t>
+      </w:r>
+      <w:r>
+        <w:rPr>
+          <w:lang w:val="en-US"/>
+        </w:rPr>
+        <w:t xml:space="preserve">, </w:t>
       </w:r>
       <w:r>
         <w:rPr>
@@ -7416,7 +6521,7 @@
         <w:t>.</w:t>
       </w:r>
       <w:bookmarkStart w:id="22" w:name="tools-libraries-and-frameworks"/>
-      <w:bookmarkEnd w:id="20"/>
+      <w:bookmarkEnd w:id="21"/>
       <w:r>
         <w:rPr>
           <w:lang w:val="en-US"/>
@@ -7449,21 +6554,7 @@
         <w:rPr>
           <w:lang w:val="en-US"/>
         </w:rPr>
-        <w:t xml:space="preserve">Implementing machine learning for fraud detection leverages a broad ecosystem of tools and software frameworks. Given the variety of techniques (from training complex deep networks to deploying real-time decision systems), different tools come into play for different stages. Here we outline some of the </w:t>
-      </w:r>
-      <w:proofErr w:type="gramStart"/>
-      <w:r>
-        <w:rPr>
-          <w:lang w:val="en-US"/>
-        </w:rPr>
-        <w:t>most commonly used</w:t>
-      </w:r>
-      <w:proofErr w:type="gramEnd"/>
-      <w:r>
-        <w:rPr>
-          <w:lang w:val="en-US"/>
-        </w:rPr>
-        <w:t xml:space="preserve"> tools, libraries, and frameworks in this domain, as reported in the literature and industry case studies:</w:t>
+        <w:t>Implementing machine learning for fraud detection leverages a broad ecosystem of tools and software frameworks. Given the variety of techniques (from training complex deep networks to deploying real-time decision systems), different tools come into play for different stages. Here we outline some of the most commonly used tools, libraries, and frameworks in this domain, as reported in the literature and industry case studies:</w:t>
       </w:r>
     </w:p>
     <w:p>
@@ -7513,21 +6604,7 @@
         <w:rPr>
           <w:lang w:val="en-US"/>
         </w:rPr>
-        <w:t xml:space="preserve"> is also used in some academic works, particularly those focusing on statistical techniques or when analysts (with a </w:t>
-      </w:r>
-      <w:proofErr w:type="gramStart"/>
-      <w:r>
-        <w:rPr>
-          <w:lang w:val="en-US"/>
-        </w:rPr>
-        <w:t>statistics</w:t>
-      </w:r>
-      <w:proofErr w:type="gramEnd"/>
-      <w:r>
-        <w:rPr>
-          <w:lang w:val="en-US"/>
-        </w:rPr>
-        <w:t xml:space="preserve"> background) drive the effort. </w:t>
+        <w:t xml:space="preserve"> is also used in some academic works, particularly those focusing on statistical techniques or when analysts (with a statistics background) drive the effort. </w:t>
       </w:r>
     </w:p>
     <w:p>
@@ -7549,35 +6626,7 @@
         <w:rPr>
           <w:lang w:val="en-US"/>
         </w:rPr>
-        <w:t xml:space="preserve"> For traditional machine learning algorithms, scikit-learn (Python) is a go-to library. It provides implementations of logistic regression, decision trees, random forests, SVM, clustering, etc., which are frequently used in fraud research. Many papers cite using scikit-learn for baseline models because of its simplicity and reliability. For deep learning, TensorFlow and </w:t>
-      </w:r>
-      <w:proofErr w:type="spellStart"/>
-      <w:r>
-        <w:rPr>
-          <w:lang w:val="en-US"/>
-        </w:rPr>
-        <w:t>Keras</w:t>
-      </w:r>
-      <w:proofErr w:type="spellEnd"/>
-      <w:r>
-        <w:rPr>
-          <w:lang w:val="en-US"/>
-        </w:rPr>
-        <w:t xml:space="preserve"> (TensorFlow’s high-level API), as well as </w:t>
-      </w:r>
-      <w:proofErr w:type="spellStart"/>
-      <w:r>
-        <w:rPr>
-          <w:lang w:val="en-US"/>
-        </w:rPr>
-        <w:t>PyTorch</w:t>
-      </w:r>
-      <w:proofErr w:type="spellEnd"/>
-      <w:r>
-        <w:rPr>
-          <w:lang w:val="en-US"/>
-        </w:rPr>
-        <w:t>, are widely used to build and train neural networks for fraud detection experiments</w:t>
+        <w:t xml:space="preserve"> For traditional machine learning algorithms, scikit-learn (Python) is a go-to library. It provides implementations of logistic regression, decision trees, random forests, SVM, clustering, etc., which are frequently used in fraud research. Many papers cite using scikit-learn for baseline models because of its simplicity and reliability. For deep learning, TensorFlow and Keras (TensorFlow’s high-level API), as well as PyTorch, are widely used to build and train neural networks for fraud detection experiments</w:t>
       </w:r>
       <w:r>
         <w:rPr>
@@ -7627,49 +6676,7 @@
         <w:rPr>
           <w:lang w:val="en-US"/>
         </w:rPr>
-        <w:t xml:space="preserve"> Tools like </w:t>
-      </w:r>
-      <w:proofErr w:type="spellStart"/>
-      <w:r>
-        <w:rPr>
-          <w:lang w:val="en-US"/>
-        </w:rPr>
-        <w:t>Jupyter</w:t>
-      </w:r>
-      <w:proofErr w:type="spellEnd"/>
-      <w:r>
-        <w:rPr>
-          <w:lang w:val="en-US"/>
-        </w:rPr>
-        <w:t xml:space="preserve"> Notebooks are commonly used for </w:t>
-      </w:r>
-      <w:proofErr w:type="gramStart"/>
-      <w:r>
-        <w:rPr>
-          <w:lang w:val="en-US"/>
-        </w:rPr>
-        <w:t>exploratory</w:t>
-      </w:r>
-      <w:proofErr w:type="gramEnd"/>
-      <w:r>
-        <w:rPr>
-          <w:lang w:val="en-US"/>
-        </w:rPr>
-        <w:t xml:space="preserve"> data analysis and initial model prototyping in research. Fraud data often requires visualization to see patterns (like plotting transaction amounts or network graphs of transactions). Libraries such as matplotlib, seaborn for charts, and </w:t>
-      </w:r>
-      <w:proofErr w:type="spellStart"/>
-      <w:r>
-        <w:rPr>
-          <w:lang w:val="en-US"/>
-        </w:rPr>
-        <w:t>NetworkX</w:t>
-      </w:r>
-      <w:proofErr w:type="spellEnd"/>
-      <w:r>
-        <w:rPr>
-          <w:lang w:val="en-US"/>
-        </w:rPr>
-        <w:t xml:space="preserve"> for graph visualization are handy. </w:t>
+        <w:t xml:space="preserve"> Tools like Jupyter Notebooks are commonly used for exploratory data analysis and initial model prototyping in research. Fraud data often requires visualization to see patterns (like plotting transaction amounts or network graphs of transactions). Libraries such as matplotlib, seaborn for charts, and NetworkX for graph visualization are handy. </w:t>
       </w:r>
       <w:bookmarkStart w:id="24" w:name="research-gaps-and-future-directions"/>
       <w:bookmarkEnd w:id="22"/>
@@ -7678,8 +6685,8 @@
       <w:pPr>
         <w:pStyle w:val="Subheading"/>
       </w:pPr>
-      <w:bookmarkStart w:id="25" w:name="conclusion"/>
-      <w:bookmarkStart w:id="26" w:name="_Toc215081228"/>
+      <w:bookmarkStart w:id="25" w:name="_Toc215081228"/>
+      <w:bookmarkStart w:id="26" w:name="conclusion"/>
       <w:bookmarkEnd w:id="24"/>
       <w:r>
         <w:t>2.</w:t>
@@ -7690,7 +6697,7 @@
       <w:r>
         <w:t>. Conclusion</w:t>
       </w:r>
-      <w:bookmarkEnd w:id="26"/>
+      <w:bookmarkEnd w:id="25"/>
     </w:p>
     <w:p>
       <w:pPr>
@@ -7816,7 +6823,7 @@
       </w:r>
       <w:bookmarkEnd w:id="1"/>
       <w:bookmarkEnd w:id="2"/>
-      <w:bookmarkEnd w:id="25"/>
+      <w:bookmarkEnd w:id="26"/>
       <w:r>
         <w:rPr>
           <w:highlight w:val="red"/>
@@ -7880,21 +6887,7 @@
         <w:rPr>
           <w:lang w:val="en-US"/>
         </w:rPr>
-        <w:t xml:space="preserve">Train dataset has 590540 </w:t>
-      </w:r>
-      <w:proofErr w:type="gramStart"/>
-      <w:r>
-        <w:rPr>
-          <w:lang w:val="en-US"/>
-        </w:rPr>
-        <w:t>rows</w:t>
-      </w:r>
-      <w:proofErr w:type="gramEnd"/>
-      <w:r>
-        <w:rPr>
-          <w:lang w:val="en-US"/>
-        </w:rPr>
-        <w:t xml:space="preserve"> and 434 columns</w:t>
+        <w:t>Train dataset has 590540 rows and 434 columns</w:t>
       </w:r>
       <w:r>
         <w:rPr>
@@ -7918,21 +6911,7 @@
         <w:rPr>
           <w:lang w:val="en-US"/>
         </w:rPr>
-        <w:t xml:space="preserve">. Before training our machine learning models, we </w:t>
-      </w:r>
-      <w:proofErr w:type="gramStart"/>
-      <w:r>
-        <w:rPr>
-          <w:lang w:val="en-US"/>
-        </w:rPr>
-        <w:t>have to</w:t>
-      </w:r>
-      <w:proofErr w:type="gramEnd"/>
-      <w:r>
-        <w:rPr>
-          <w:lang w:val="en-US"/>
-        </w:rPr>
-        <w:t xml:space="preserve"> analyze the nature of the data. In the appendix, we have conducted a detailed explanatory data analysis. On the following section we present the most important results.</w:t>
+        <w:t>. Before training our machine learning models, we have to analyze the nature of the data. In the appendix, we have conducted a detailed explanatory data analysis. On the following section we present the most important results.</w:t>
       </w:r>
     </w:p>
     <w:p>
@@ -8098,18 +7077,8 @@
           <w:bCs/>
           <w:lang w:val="en-US"/>
         </w:rPr>
-        <w:t xml:space="preserve">Target variable: </w:t>
-      </w:r>
-      <w:proofErr w:type="spellStart"/>
-      <w:r>
-        <w:rPr>
-          <w:b/>
-          <w:bCs/>
-          <w:lang w:val="en-US"/>
-        </w:rPr>
-        <w:t>isFraud</w:t>
-      </w:r>
-      <w:proofErr w:type="spellEnd"/>
+        <w:t>Target variable: isFraud</w:t>
+      </w:r>
     </w:p>
     <w:p>
       <w:pPr>
@@ -8188,19 +7157,11 @@
           <w:lang w:val="en-US"/>
         </w:rPr>
       </w:pPr>
-      <w:proofErr w:type="spellStart"/>
-      <w:r>
-        <w:rPr>
-          <w:lang w:val="en-US"/>
-        </w:rPr>
-        <w:t>TransactionDT</w:t>
-      </w:r>
-      <w:proofErr w:type="spellEnd"/>
-      <w:r>
-        <w:rPr>
-          <w:lang w:val="en-US"/>
-        </w:rPr>
-        <w:t xml:space="preserve">: </w:t>
+      <w:r>
+        <w:rPr>
+          <w:lang w:val="en-US"/>
+        </w:rPr>
+        <w:t xml:space="preserve">TransactionDT: </w:t>
       </w:r>
     </w:p>
     <w:p>
@@ -8214,19 +7175,11 @@
           <w:lang w:val="en-US"/>
         </w:rPr>
       </w:pPr>
-      <w:proofErr w:type="spellStart"/>
-      <w:r>
-        <w:rPr>
-          <w:lang w:val="en-US"/>
-        </w:rPr>
-        <w:t>Timedelta</w:t>
-      </w:r>
-      <w:proofErr w:type="spellEnd"/>
-      <w:r>
-        <w:rPr>
-          <w:lang w:val="en-US"/>
-        </w:rPr>
-        <w:t xml:space="preserve"> in seconds from a reference point (not actual timestamp). </w:t>
+      <w:r>
+        <w:rPr>
+          <w:lang w:val="en-US"/>
+        </w:rPr>
+        <w:t xml:space="preserve">Timedelta in seconds from a reference point (not actual timestamp). </w:t>
       </w:r>
     </w:p>
     <w:p>
@@ -8238,31 +7191,7 @@
         </w:numPr>
       </w:pPr>
       <w:r>
-        <w:t xml:space="preserve">First </w:t>
-      </w:r>
-      <w:proofErr w:type="spellStart"/>
-      <w:r>
-        <w:t>value</w:t>
-      </w:r>
-      <w:proofErr w:type="spellEnd"/>
-      <w:r>
-        <w:t xml:space="preserve"> = 86,400 (</w:t>
-      </w:r>
-      <w:proofErr w:type="spellStart"/>
-      <w:r>
-        <w:t>one</w:t>
-      </w:r>
-      <w:proofErr w:type="spellEnd"/>
-      <w:r>
-        <w:t xml:space="preserve"> </w:t>
-      </w:r>
-      <w:proofErr w:type="spellStart"/>
-      <w:r>
-        <w:t>day</w:t>
-      </w:r>
-      <w:proofErr w:type="spellEnd"/>
-      <w:r>
-        <w:t xml:space="preserve">). </w:t>
+        <w:t xml:space="preserve">First value = 86,400 (one day). </w:t>
       </w:r>
     </w:p>
     <w:p>
@@ -8273,29 +7202,8 @@
           <w:numId w:val="32"/>
         </w:numPr>
       </w:pPr>
-      <w:proofErr w:type="spellStart"/>
-      <w:r>
-        <w:t>Maximum</w:t>
-      </w:r>
-      <w:proofErr w:type="spellEnd"/>
-      <w:r>
-        <w:t xml:space="preserve"> ~15,811,131 → ~183 </w:t>
-      </w:r>
-      <w:proofErr w:type="spellStart"/>
-      <w:r>
-        <w:t>days</w:t>
-      </w:r>
-      <w:proofErr w:type="spellEnd"/>
-      <w:r>
-        <w:t xml:space="preserve"> (~6 </w:t>
-      </w:r>
-      <w:proofErr w:type="spellStart"/>
-      <w:r>
-        <w:t>months</w:t>
-      </w:r>
-      <w:proofErr w:type="spellEnd"/>
-      <w:r>
-        <w:t>).</w:t>
+      <w:r>
+        <w:t>Maximum ~15,811,131 → ~183 days (~6 months).</w:t>
       </w:r>
     </w:p>
     <w:p>
@@ -8306,11 +7214,9 @@
           <w:numId w:val="32"/>
         </w:numPr>
       </w:pPr>
-      <w:proofErr w:type="spellStart"/>
       <w:r>
         <w:t>TransactionAMT</w:t>
       </w:r>
-      <w:proofErr w:type="spellEnd"/>
       <w:r>
         <w:t xml:space="preserve">: </w:t>
       </w:r>
@@ -8323,21 +7229,8 @@
           <w:numId w:val="32"/>
         </w:numPr>
       </w:pPr>
-      <w:proofErr w:type="spellStart"/>
-      <w:r>
-        <w:t>Payment</w:t>
-      </w:r>
-      <w:proofErr w:type="spellEnd"/>
-      <w:r>
-        <w:t xml:space="preserve"> </w:t>
-      </w:r>
-      <w:proofErr w:type="spellStart"/>
-      <w:r>
-        <w:t>amount</w:t>
-      </w:r>
-      <w:proofErr w:type="spellEnd"/>
-      <w:r>
-        <w:t xml:space="preserve"> in USD. </w:t>
+      <w:r>
+        <w:t xml:space="preserve">Payment amount in USD. </w:t>
       </w:r>
     </w:p>
     <w:p>
@@ -8374,12 +7267,10 @@
           <w:numId w:val="32"/>
         </w:numPr>
       </w:pPr>
-      <w:proofErr w:type="spellStart"/>
       <w:r>
         <w:lastRenderedPageBreak/>
         <w:t>ProductCD</w:t>
       </w:r>
-      <w:proofErr w:type="spellEnd"/>
       <w:r>
         <w:t xml:space="preserve">: </w:t>
       </w:r>
@@ -8465,23 +7356,7 @@
         </w:numPr>
       </w:pPr>
       <w:r>
-        <w:t xml:space="preserve">addr1 = </w:t>
-      </w:r>
-      <w:proofErr w:type="spellStart"/>
-      <w:r>
-        <w:t>billing</w:t>
-      </w:r>
-      <w:proofErr w:type="spellEnd"/>
-      <w:r>
-        <w:t xml:space="preserve"> </w:t>
-      </w:r>
-      <w:proofErr w:type="spellStart"/>
-      <w:r>
-        <w:t>region</w:t>
-      </w:r>
-      <w:proofErr w:type="spellEnd"/>
-      <w:r>
-        <w:t xml:space="preserve">, </w:t>
+        <w:t xml:space="preserve">addr1 = billing region, </w:t>
       </w:r>
     </w:p>
     <w:p>
@@ -8493,23 +7368,7 @@
         </w:numPr>
       </w:pPr>
       <w:r>
-        <w:t xml:space="preserve">addr2 = </w:t>
-      </w:r>
-      <w:proofErr w:type="spellStart"/>
-      <w:r>
-        <w:t>billing</w:t>
-      </w:r>
-      <w:proofErr w:type="spellEnd"/>
-      <w:r>
-        <w:t xml:space="preserve"> </w:t>
-      </w:r>
-      <w:proofErr w:type="spellStart"/>
-      <w:r>
-        <w:t>country</w:t>
-      </w:r>
-      <w:proofErr w:type="spellEnd"/>
-      <w:r>
-        <w:t>.</w:t>
+        <w:t>addr2 = billing country.</w:t>
       </w:r>
     </w:p>
     <w:p>
@@ -8571,33 +7430,11 @@
           <w:lang w:val="en-US"/>
         </w:rPr>
       </w:pPr>
-      <w:proofErr w:type="spellStart"/>
-      <w:r>
-        <w:rPr>
-          <w:lang w:val="en-US"/>
-        </w:rPr>
-        <w:t>P_emaildomain</w:t>
-      </w:r>
-      <w:proofErr w:type="spellEnd"/>
-      <w:r>
-        <w:rPr>
-          <w:lang w:val="en-US"/>
-        </w:rPr>
-        <w:t xml:space="preserve"> / </w:t>
-      </w:r>
-      <w:proofErr w:type="spellStart"/>
-      <w:r>
-        <w:rPr>
-          <w:lang w:val="en-US"/>
-        </w:rPr>
-        <w:t>R_emaildomain</w:t>
-      </w:r>
-      <w:proofErr w:type="spellEnd"/>
-      <w:r>
-        <w:rPr>
-          <w:lang w:val="en-US"/>
-        </w:rPr>
-        <w:t>: Purchaser and recipient email domains.</w:t>
+      <w:r>
+        <w:rPr>
+          <w:lang w:val="en-US"/>
+        </w:rPr>
+        <w:t>P_emaildomain / R_emaildomain: Purchaser and recipient email domains.</w:t>
       </w:r>
     </w:p>
     <w:p>
@@ -8612,47 +7449,13 @@
           <w:bCs/>
         </w:rPr>
       </w:pPr>
-      <w:proofErr w:type="spellStart"/>
       <w:r>
         <w:rPr>
           <w:b/>
           <w:bCs/>
         </w:rPr>
-        <w:t>Engineered</w:t>
-      </w:r>
-      <w:proofErr w:type="spellEnd"/>
-      <w:r>
-        <w:rPr>
-          <w:b/>
-          <w:bCs/>
-        </w:rPr>
-        <w:t xml:space="preserve"> / </w:t>
-      </w:r>
-      <w:proofErr w:type="spellStart"/>
-      <w:r>
-        <w:rPr>
-          <w:b/>
-          <w:bCs/>
-        </w:rPr>
-        <w:t>Aggregated</w:t>
-      </w:r>
-      <w:proofErr w:type="spellEnd"/>
-      <w:r>
-        <w:rPr>
-          <w:b/>
-          <w:bCs/>
-        </w:rPr>
-        <w:t xml:space="preserve"> </w:t>
-      </w:r>
-      <w:proofErr w:type="spellStart"/>
-      <w:r>
-        <w:rPr>
-          <w:b/>
-          <w:bCs/>
-        </w:rPr>
-        <w:t>Features</w:t>
-      </w:r>
-      <w:proofErr w:type="spellEnd"/>
+        <w:t>Engineered / Aggregated Features</w:t>
+      </w:r>
     </w:p>
     <w:p>
       <w:pPr>
@@ -8703,21 +7506,7 @@
         <w:rPr>
           <w:lang w:val="en-US"/>
         </w:rPr>
-        <w:t xml:space="preserve">D1–D15: </w:t>
-      </w:r>
-      <w:proofErr w:type="spellStart"/>
-      <w:r>
-        <w:rPr>
-          <w:lang w:val="en-US"/>
-        </w:rPr>
-        <w:t>Timedeltas</w:t>
-      </w:r>
-      <w:proofErr w:type="spellEnd"/>
-      <w:r>
-        <w:rPr>
-          <w:lang w:val="en-US"/>
-        </w:rPr>
-        <w:t>.</w:t>
+        <w:t>D1–D15: Timedeltas.</w:t>
       </w:r>
       <w:r>
         <w:rPr>
@@ -8771,19 +7560,11 @@
           <w:lang w:val="en-US"/>
         </w:rPr>
       </w:pPr>
-      <w:proofErr w:type="spellStart"/>
-      <w:r>
-        <w:rPr>
-          <w:lang w:val="en-US"/>
-        </w:rPr>
-        <w:t>Vxxx</w:t>
-      </w:r>
-      <w:proofErr w:type="spellEnd"/>
-      <w:r>
-        <w:rPr>
-          <w:lang w:val="en-US"/>
-        </w:rPr>
-        <w:t xml:space="preserve"> (V1–V339): </w:t>
+      <w:r>
+        <w:rPr>
+          <w:lang w:val="en-US"/>
+        </w:rPr>
+        <w:t xml:space="preserve">Vxxx (V1–V339): </w:t>
       </w:r>
       <w:r>
         <w:rPr>
@@ -8804,31 +7585,13 @@
           <w:bCs/>
         </w:rPr>
       </w:pPr>
-      <w:proofErr w:type="spellStart"/>
       <w:r>
         <w:rPr>
           <w:b/>
           <w:bCs/>
         </w:rPr>
-        <w:t>Identity</w:t>
-      </w:r>
-      <w:proofErr w:type="spellEnd"/>
-      <w:r>
-        <w:rPr>
-          <w:b/>
-          <w:bCs/>
-        </w:rPr>
-        <w:t xml:space="preserve"> </w:t>
-      </w:r>
-      <w:proofErr w:type="spellStart"/>
-      <w:r>
-        <w:rPr>
-          <w:b/>
-          <w:bCs/>
-        </w:rPr>
-        <w:t>Table</w:t>
-      </w:r>
-      <w:proofErr w:type="spellEnd"/>
+        <w:t>Identity Table</w:t>
+      </w:r>
     </w:p>
     <w:p>
       <w:pPr>
@@ -8874,21 +7637,8 @@
           <w:numId w:val="32"/>
         </w:numPr>
       </w:pPr>
-      <w:proofErr w:type="spellStart"/>
-      <w:r>
-        <w:t>Key</w:t>
-      </w:r>
-      <w:proofErr w:type="spellEnd"/>
-      <w:r>
-        <w:t xml:space="preserve"> </w:t>
-      </w:r>
-      <w:proofErr w:type="spellStart"/>
-      <w:r>
-        <w:t>Fields</w:t>
-      </w:r>
-      <w:proofErr w:type="spellEnd"/>
-      <w:r>
-        <w:t>:</w:t>
+      <w:r>
+        <w:t>Key Fields:</w:t>
       </w:r>
     </w:p>
     <w:p>
@@ -8902,27 +7652,17 @@
           <w:lang w:val="en-US"/>
         </w:rPr>
       </w:pPr>
-      <w:proofErr w:type="spellStart"/>
-      <w:proofErr w:type="gramStart"/>
       <w:r>
         <w:rPr>
           <w:lang w:val="en-US"/>
         </w:rPr>
         <w:t>DeviceType</w:t>
       </w:r>
-      <w:proofErr w:type="spellEnd"/>
-      <w:r>
-        <w:rPr>
-          <w:lang w:val="en-US"/>
-        </w:rPr>
-        <w:t xml:space="preserve">  (</w:t>
-      </w:r>
-      <w:proofErr w:type="gramEnd"/>
-      <w:r>
-        <w:rPr>
-          <w:lang w:val="en-US"/>
-        </w:rPr>
-        <w:t>e.g., mobile/desktop).</w:t>
+      <w:r>
+        <w:rPr>
+          <w:lang w:val="en-US"/>
+        </w:rPr>
+        <w:t xml:space="preserve">  (e.g., mobile/desktop).</w:t>
       </w:r>
     </w:p>
     <w:p>
@@ -8933,40 +7673,14 @@
           <w:numId w:val="32"/>
         </w:numPr>
       </w:pPr>
-      <w:proofErr w:type="spellStart"/>
       <w:r>
         <w:t>DeviceInfo</w:t>
       </w:r>
-      <w:proofErr w:type="spellEnd"/>
       <w:r>
         <w:t xml:space="preserve"> </w:t>
       </w:r>
       <w:r>
-        <w:t>(</w:t>
-      </w:r>
-      <w:proofErr w:type="spellStart"/>
-      <w:r>
-        <w:t>specific</w:t>
-      </w:r>
-      <w:proofErr w:type="spellEnd"/>
-      <w:r>
-        <w:t xml:space="preserve"> </w:t>
-      </w:r>
-      <w:proofErr w:type="spellStart"/>
-      <w:r>
-        <w:t>device</w:t>
-      </w:r>
-      <w:proofErr w:type="spellEnd"/>
-      <w:r>
-        <w:t xml:space="preserve"> </w:t>
-      </w:r>
-      <w:proofErr w:type="spellStart"/>
-      <w:r>
-        <w:t>string</w:t>
-      </w:r>
-      <w:proofErr w:type="spellEnd"/>
-      <w:r>
-        <w:t>).</w:t>
+        <w:t>(specific device string).</w:t>
       </w:r>
     </w:p>
     <w:p>
@@ -8978,21 +7692,8 @@
         </w:numPr>
       </w:pPr>
       <w:r>
-        <w:t xml:space="preserve">id_01–id_11: </w:t>
-      </w:r>
-      <w:proofErr w:type="spellStart"/>
-      <w:r>
-        <w:t>numerical</w:t>
-      </w:r>
-      <w:proofErr w:type="spellEnd"/>
-      <w:r>
-        <w:t xml:space="preserve"> </w:t>
-      </w:r>
-      <w:proofErr w:type="spellStart"/>
-      <w:r>
-        <w:t>signals</w:t>
-      </w:r>
-      <w:proofErr w:type="spellEnd"/>
+        <w:t>id_01–id_11: numerical signals</w:t>
+      </w:r>
     </w:p>
     <w:p>
       <w:pPr>
@@ -9040,28 +7741,10 @@
       <w:r>
         <w:t xml:space="preserve">. </w:t>
       </w:r>
-      <w:proofErr w:type="spellStart"/>
-      <w:r>
-        <w:t>Target</w:t>
-      </w:r>
-      <w:proofErr w:type="spellEnd"/>
-      <w:r>
-        <w:t xml:space="preserve"> </w:t>
-      </w:r>
-      <w:proofErr w:type="spellStart"/>
-      <w:r>
-        <w:t>Variable</w:t>
-      </w:r>
-      <w:proofErr w:type="spellEnd"/>
-      <w:r>
-        <w:t xml:space="preserve"> </w:t>
-      </w:r>
-      <w:proofErr w:type="spellStart"/>
-      <w:r>
-        <w:t>Analysis</w:t>
+      <w:r>
+        <w:t>Target Variable Analysis</w:t>
       </w:r>
       <w:bookmarkEnd w:id="30"/>
-      <w:proofErr w:type="spellEnd"/>
     </w:p>
     <w:p>
       <w:pPr>
@@ -9462,21 +8145,7 @@
         <w:rPr>
           <w:lang w:val="en-US"/>
         </w:rPr>
-        <w:t xml:space="preserve">user identification </w:t>
-      </w:r>
-      <w:proofErr w:type="gramStart"/>
-      <w:r>
-        <w:rPr>
-          <w:lang w:val="en-US"/>
-        </w:rPr>
-        <w:t>data,</w:t>
-      </w:r>
-      <w:proofErr w:type="gramEnd"/>
-      <w:r>
-        <w:rPr>
-          <w:lang w:val="en-US"/>
-        </w:rPr>
-        <w:t xml:space="preserve"> might mean that the adversary couldn’t provide </w:t>
+        <w:t xml:space="preserve">user identification data, might mean that the adversary couldn’t provide </w:t>
       </w:r>
       <w:r>
         <w:rPr>
@@ -9520,23 +8189,7 @@
         <w:t>4</w:t>
       </w:r>
       <w:r>
-        <w:t xml:space="preserve">. </w:t>
-      </w:r>
-      <w:proofErr w:type="spellStart"/>
-      <w:r>
-        <w:t>Transaction</w:t>
-      </w:r>
-      <w:proofErr w:type="spellEnd"/>
-      <w:r>
-        <w:t xml:space="preserve"> DT (</w:t>
-      </w:r>
-      <w:proofErr w:type="spellStart"/>
-      <w:r>
-        <w:t>Time</w:t>
-      </w:r>
-      <w:proofErr w:type="spellEnd"/>
-      <w:r>
-        <w:t>)</w:t>
+        <w:t>. Transaction DT (Time)</w:t>
       </w:r>
       <w:bookmarkEnd w:id="32"/>
     </w:p>
@@ -9706,19 +8359,11 @@
           <w:lang w:val="en-US"/>
         </w:rPr>
       </w:pPr>
-      <w:proofErr w:type="spellStart"/>
-      <w:r>
-        <w:rPr>
-          <w:lang w:val="en-US"/>
-        </w:rPr>
-        <w:t>day_of_week</w:t>
-      </w:r>
-      <w:proofErr w:type="spellEnd"/>
-      <w:r>
-        <w:rPr>
-          <w:lang w:val="en-US"/>
-        </w:rPr>
-        <w:t xml:space="preserve">: Day of week that transaction was made </w:t>
+      <w:r>
+        <w:rPr>
+          <w:lang w:val="en-US"/>
+        </w:rPr>
+        <w:t xml:space="preserve">day_of_week: Day of week that transaction was made </w:t>
       </w:r>
     </w:p>
     <w:p>
@@ -9732,47 +8377,25 @@
           <w:lang w:val="en-US"/>
         </w:rPr>
       </w:pPr>
-      <w:proofErr w:type="spellStart"/>
-      <w:r>
-        <w:rPr>
-          <w:lang w:val="en-US"/>
-        </w:rPr>
-        <w:t>hour_of_day</w:t>
-      </w:r>
-      <w:proofErr w:type="spellEnd"/>
-      <w:r>
-        <w:rPr>
-          <w:lang w:val="en-US"/>
-        </w:rPr>
-        <w:t>: Hour of day that transaction was made</w:t>
-      </w:r>
-    </w:p>
-    <w:p>
-      <w:pPr>
-        <w:pStyle w:val="BodyText"/>
-        <w:rPr>
-          <w:lang w:val="en-US"/>
-        </w:rPr>
-      </w:pPr>
-      <w:r>
-        <w:rPr>
-          <w:lang w:val="en-US"/>
-        </w:rPr>
-        <w:t xml:space="preserve">These features have a conceptual meaning, as we can later compare each transaction with the relative transaction amount statistics, of the corresponding day of week, or hour of day. </w:t>
-      </w:r>
-      <w:proofErr w:type="gramStart"/>
-      <w:r>
-        <w:rPr>
-          <w:lang w:val="en-US"/>
-        </w:rPr>
-        <w:t>So</w:t>
-      </w:r>
-      <w:proofErr w:type="gramEnd"/>
-      <w:r>
-        <w:rPr>
-          <w:lang w:val="en-US"/>
-        </w:rPr>
-        <w:t xml:space="preserve"> on these features we observe the following:</w:t>
+      <w:r>
+        <w:rPr>
+          <w:lang w:val="en-US"/>
+        </w:rPr>
+        <w:t>hour_of_day: Hour of day that transaction was made</w:t>
+      </w:r>
+    </w:p>
+    <w:p>
+      <w:pPr>
+        <w:pStyle w:val="BodyText"/>
+        <w:rPr>
+          <w:lang w:val="en-US"/>
+        </w:rPr>
+      </w:pPr>
+      <w:r>
+        <w:rPr>
+          <w:lang w:val="en-US"/>
+        </w:rPr>
+        <w:t>These features have a conceptual meaning, as we can later compare each transaction with the relative transaction amount statistics, of the corresponding day of week, or hour of day. So on these features we observe the following:</w:t>
       </w:r>
     </w:p>
     <w:p>
@@ -9915,13 +8538,8 @@
         <w:t>1.</w:t>
       </w:r>
       <w:r>
-        <w:t xml:space="preserve">5. </w:t>
-      </w:r>
-      <w:proofErr w:type="spellStart"/>
-      <w:r>
-        <w:t>Transacti</w:t>
-      </w:r>
-      <w:proofErr w:type="spellEnd"/>
+        <w:t>5. Transacti</w:t>
+      </w:r>
       <w:r>
         <w:rPr>
           <w:lang w:val="en-US"/>
@@ -9929,25 +8547,18 @@
         <w:t>o</w:t>
       </w:r>
       <w:r>
-        <w:t xml:space="preserve">n </w:t>
-      </w:r>
-      <w:proofErr w:type="spellStart"/>
-      <w:r>
-        <w:t>Am</w:t>
-      </w:r>
-      <w:proofErr w:type="spellEnd"/>
+        <w:t>n Am</w:t>
+      </w:r>
       <w:r>
         <w:rPr>
           <w:lang w:val="en-US"/>
         </w:rPr>
         <w:t>o</w:t>
       </w:r>
-      <w:proofErr w:type="spellStart"/>
       <w:r>
         <w:t>unt</w:t>
       </w:r>
       <w:bookmarkEnd w:id="33"/>
-      <w:proofErr w:type="spellEnd"/>
     </w:p>
     <w:p>
       <w:pPr>
@@ -10684,58 +9295,30 @@
           <w:bCs/>
           <w:lang w:val="en-US"/>
         </w:rPr>
-        <w:t xml:space="preserve">3 decimal </w:t>
-      </w:r>
-      <w:proofErr w:type="gramStart"/>
+        <w:t>3 decimal places, have a much higher fraud percentage</w:t>
+      </w:r>
+      <w:r>
+        <w:rPr>
+          <w:lang w:val="en-US"/>
+        </w:rPr>
+        <w:t xml:space="preserve">. Note that as we mentioned earlier, 3 decimal places might indicate that the transaction </w:t>
+      </w:r>
       <w:r>
         <w:rPr>
           <w:b/>
           <w:bCs/>
           <w:lang w:val="en-US"/>
         </w:rPr>
-        <w:t>places,</w:t>
-      </w:r>
-      <w:proofErr w:type="gramEnd"/>
+        <w:t xml:space="preserve">included a currency exchange </w:t>
+      </w:r>
       <w:r>
         <w:rPr>
           <w:b/>
           <w:bCs/>
           <w:lang w:val="en-US"/>
         </w:rPr>
-        <w:t xml:space="preserve"> have a much higher fraud percentage</w:t>
-      </w:r>
-      <w:r>
-        <w:rPr>
-          <w:lang w:val="en-US"/>
-        </w:rPr>
-        <w:t xml:space="preserve">. Note that as we mentioned earlier, 3 decimal places might indicate that the transaction </w:t>
-      </w:r>
-      <w:r>
-        <w:rPr>
-          <w:b/>
-          <w:bCs/>
-          <w:lang w:val="en-US"/>
-        </w:rPr>
-        <w:t xml:space="preserve">included a currency </w:t>
-      </w:r>
-      <w:proofErr w:type="gramStart"/>
-      <w:r>
-        <w:rPr>
-          <w:b/>
-          <w:bCs/>
-          <w:lang w:val="en-US"/>
-        </w:rPr>
-        <w:t xml:space="preserve">exchange </w:t>
-      </w:r>
-      <w:r>
-        <w:rPr>
-          <w:b/>
-          <w:bCs/>
-          <w:lang w:val="en-US"/>
-        </w:rPr>
         <w:t>.</w:t>
       </w:r>
-      <w:proofErr w:type="gramEnd"/>
     </w:p>
     <w:p>
       <w:pPr>
@@ -11197,21 +9780,7 @@
         <w:rPr>
           <w:lang w:val="en-US"/>
         </w:rPr>
-        <w:t xml:space="preserve">those email domains are </w:t>
-      </w:r>
-      <w:proofErr w:type="gramStart"/>
-      <w:r>
-        <w:rPr>
-          <w:lang w:val="en-US"/>
-        </w:rPr>
-        <w:t>pretty rare</w:t>
-      </w:r>
-      <w:proofErr w:type="gramEnd"/>
-      <w:r>
-        <w:rPr>
-          <w:lang w:val="en-US"/>
-        </w:rPr>
-        <w:t>.</w:t>
+        <w:t>those email domains are pretty rare.</w:t>
       </w:r>
     </w:p>
     <w:p>
@@ -11360,81 +9929,7 @@
         <w:rPr>
           <w:lang w:val="en-US"/>
         </w:rPr>
-        <w:t xml:space="preserve">We can note a bit higher percentage of </w:t>
-      </w:r>
-      <w:proofErr w:type="spellStart"/>
-      <w:proofErr w:type="gramStart"/>
-      <w:r>
-        <w:rPr>
-          <w:lang w:val="en-US"/>
-        </w:rPr>
-        <w:t>non fraud</w:t>
-      </w:r>
-      <w:proofErr w:type="spellEnd"/>
-      <w:proofErr w:type="gramEnd"/>
-      <w:r>
-        <w:rPr>
-          <w:lang w:val="en-US"/>
-        </w:rPr>
-        <w:t xml:space="preserve"> in smaller distances. (</w:t>
-      </w:r>
-      <w:proofErr w:type="spellStart"/>
-      <w:r>
-        <w:rPr>
-          <w:lang w:val="en-US"/>
-        </w:rPr>
-        <w:t>Non fraud</w:t>
-      </w:r>
-      <w:proofErr w:type="spellEnd"/>
-      <w:r>
-        <w:rPr>
-          <w:lang w:val="en-US"/>
-        </w:rPr>
-        <w:t xml:space="preserve"> transactions tend to have smaller distance features). </w:t>
-      </w:r>
-      <w:proofErr w:type="gramStart"/>
-      <w:r>
-        <w:rPr>
-          <w:lang w:val="en-US"/>
-        </w:rPr>
-        <w:t>However</w:t>
-      </w:r>
-      <w:proofErr w:type="gramEnd"/>
-      <w:r>
-        <w:rPr>
-          <w:lang w:val="en-US"/>
-        </w:rPr>
-        <w:t xml:space="preserve"> the distance features are not clearly labeled (not documented what distance they are measuring), so we </w:t>
-      </w:r>
-      <w:proofErr w:type="spellStart"/>
-      <w:proofErr w:type="gramStart"/>
-      <w:r>
-        <w:rPr>
-          <w:lang w:val="en-US"/>
-        </w:rPr>
-        <w:t>can not</w:t>
-      </w:r>
-      <w:proofErr w:type="spellEnd"/>
-      <w:proofErr w:type="gramEnd"/>
-      <w:r>
-        <w:rPr>
-          <w:lang w:val="en-US"/>
-        </w:rPr>
-        <w:t xml:space="preserve"> be sure </w:t>
-      </w:r>
-      <w:proofErr w:type="gramStart"/>
-      <w:r>
-        <w:rPr>
-          <w:lang w:val="en-US"/>
-        </w:rPr>
-        <w:t>for</w:t>
-      </w:r>
-      <w:proofErr w:type="gramEnd"/>
-      <w:r>
-        <w:rPr>
-          <w:lang w:val="en-US"/>
-        </w:rPr>
-        <w:t xml:space="preserve"> the interpretation of these graphs.  </w:t>
+        <w:t xml:space="preserve">We can note a bit higher percentage of non fraud in smaller distances. (Non fraud transactions tend to have smaller distance features). However the distance features are not clearly labeled (not documented what distance they are measuring), so we can not be sure for the interpretation of these graphs.  </w:t>
       </w:r>
     </w:p>
     <w:p>
@@ -11515,35 +10010,7 @@
         <w:rPr>
           <w:lang w:val="en-US"/>
         </w:rPr>
-        <w:t xml:space="preserve">As we can see, none of those count features have a high difference in </w:t>
-      </w:r>
-      <w:proofErr w:type="gramStart"/>
-      <w:r>
-        <w:rPr>
-          <w:lang w:val="en-US"/>
-        </w:rPr>
-        <w:t>the fraud</w:t>
-      </w:r>
-      <w:proofErr w:type="gramEnd"/>
-      <w:r>
-        <w:rPr>
-          <w:lang w:val="en-US"/>
-        </w:rPr>
-        <w:t xml:space="preserve"> and non-fraud </w:t>
-      </w:r>
-      <w:proofErr w:type="gramStart"/>
-      <w:r>
-        <w:rPr>
-          <w:lang w:val="en-US"/>
-        </w:rPr>
-        <w:t>distribution, or</w:t>
-      </w:r>
-      <w:proofErr w:type="gramEnd"/>
-      <w:r>
-        <w:rPr>
-          <w:lang w:val="en-US"/>
-        </w:rPr>
-        <w:t xml:space="preserve"> have a notably high correlation with fraud.</w:t>
+        <w:t>As we can see, none of those count features have a high difference in the fraud and non-fraud distribution, or have a notably high correlation with fraud.</w:t>
       </w:r>
     </w:p>
     <w:p>
@@ -11616,21 +10083,7 @@
         <w:rPr>
           <w:lang w:val="en-US"/>
         </w:rPr>
-        <w:t xml:space="preserve">No </w:t>
-      </w:r>
-      <w:proofErr w:type="spellStart"/>
-      <w:r>
-        <w:rPr>
-          <w:lang w:val="en-US"/>
-        </w:rPr>
-        <w:t>timedelta</w:t>
-      </w:r>
-      <w:proofErr w:type="spellEnd"/>
-      <w:r>
-        <w:rPr>
-          <w:lang w:val="en-US"/>
-        </w:rPr>
-        <w:t xml:space="preserve"> feature is shown to have high correlation with fraud.</w:t>
+        <w:t>No timedelta feature is shown to have high correlation with fraud.</w:t>
       </w:r>
       <w:r>
         <w:rPr>
@@ -11711,19 +10164,11 @@
         </w:rPr>
         <w:t xml:space="preserve">of </w:t>
       </w:r>
-      <w:proofErr w:type="spellStart"/>
-      <w:r>
-        <w:rPr>
-          <w:lang w:val="en-US"/>
-        </w:rPr>
-        <w:t>NaN</w:t>
-      </w:r>
-      <w:proofErr w:type="spellEnd"/>
-      <w:r>
-        <w:rPr>
-          <w:lang w:val="en-US"/>
-        </w:rPr>
-        <w:t xml:space="preserve"> values. Based on a study by the winners of the Kaggle competition (</w:t>
+      <w:r>
+        <w:rPr>
+          <w:lang w:val="en-US"/>
+        </w:rPr>
+        <w:t>NaN values. Based on a study by the winners of the Kaggle competition (</w:t>
       </w:r>
       <w:hyperlink r:id="rId32" w:history="1">
         <w:r>
@@ -11762,41 +10207,13 @@
         <w:rPr>
           <w:lang w:val="en-US"/>
         </w:rPr>
-        <w:t xml:space="preserve"> deemed insignificant. </w:t>
-      </w:r>
-      <w:proofErr w:type="gramStart"/>
-      <w:r>
-        <w:rPr>
-          <w:lang w:val="en-US"/>
-        </w:rPr>
-        <w:t>So</w:t>
-      </w:r>
-      <w:proofErr w:type="gramEnd"/>
-      <w:r>
-        <w:rPr>
-          <w:lang w:val="en-US"/>
-        </w:rPr>
-        <w:t xml:space="preserve"> we used the rest of the features. </w:t>
-      </w:r>
-      <w:r>
-        <w:rPr>
-          <w:lang w:val="en-US"/>
-        </w:rPr>
-        <w:t xml:space="preserve">On the following plot we can see that there is </w:t>
-      </w:r>
-      <w:proofErr w:type="gramStart"/>
-      <w:r>
-        <w:rPr>
-          <w:lang w:val="en-US"/>
-        </w:rPr>
-        <w:t>really high</w:t>
-      </w:r>
-      <w:proofErr w:type="gramEnd"/>
-      <w:r>
-        <w:rPr>
-          <w:lang w:val="en-US"/>
-        </w:rPr>
-        <w:t xml:space="preserve"> correlation between the vesta features (even after dropping many of them).</w:t>
+        <w:t xml:space="preserve"> deemed insignificant. So we used the rest of the features. </w:t>
+      </w:r>
+      <w:r>
+        <w:rPr>
+          <w:lang w:val="en-US"/>
+        </w:rPr>
+        <w:t>On the following plot we can see that there is really high correlation between the vesta features (even after dropping many of them).</w:t>
       </w:r>
     </w:p>
     <w:p>
@@ -12428,49 +10845,7 @@
         <w:rPr>
           <w:lang w:val="en-US"/>
         </w:rPr>
-        <w:t xml:space="preserve">. All the models we </w:t>
-      </w:r>
-      <w:proofErr w:type="gramStart"/>
-      <w:r>
-        <w:rPr>
-          <w:lang w:val="en-US"/>
-        </w:rPr>
-        <w:t>used</w:t>
-      </w:r>
-      <w:proofErr w:type="gramEnd"/>
-      <w:r>
-        <w:rPr>
-          <w:lang w:val="en-US"/>
-        </w:rPr>
-        <w:t xml:space="preserve"> (</w:t>
-      </w:r>
-      <w:proofErr w:type="spellStart"/>
-      <w:r>
-        <w:rPr>
-          <w:lang w:val="en-US"/>
-        </w:rPr>
-        <w:t>xgboost</w:t>
-      </w:r>
-      <w:proofErr w:type="spellEnd"/>
-      <w:r>
-        <w:rPr>
-          <w:lang w:val="en-US"/>
-        </w:rPr>
-        <w:t xml:space="preserve">, light GBM and </w:t>
-      </w:r>
-      <w:proofErr w:type="spellStart"/>
-      <w:r>
-        <w:rPr>
-          <w:lang w:val="en-US"/>
-        </w:rPr>
-        <w:t>catboost</w:t>
-      </w:r>
-      <w:proofErr w:type="spellEnd"/>
-      <w:r>
-        <w:rPr>
-          <w:lang w:val="en-US"/>
-        </w:rPr>
-        <w:t>) support category features</w:t>
+        <w:t>. All the models we used (xgboost, light GBM and catboost) support category features</w:t>
       </w:r>
       <w:r>
         <w:rPr>
@@ -12729,21 +11104,7 @@
         <w:rPr>
           <w:lang w:val="en-US"/>
         </w:rPr>
-        <w:t xml:space="preserve">we grouped feature A based on feature B’s </w:t>
-      </w:r>
-      <w:proofErr w:type="gramStart"/>
-      <w:r>
-        <w:rPr>
-          <w:lang w:val="en-US"/>
-        </w:rPr>
-        <w:t>categories, and</w:t>
-      </w:r>
-      <w:proofErr w:type="gramEnd"/>
-      <w:r>
-        <w:rPr>
-          <w:lang w:val="en-US"/>
-        </w:rPr>
-        <w:t xml:space="preserve"> then calculated value count and value frequency.</w:t>
+        <w:t>we grouped feature A based on feature B’s categories, and then calculated value count and value frequency.</w:t>
       </w:r>
     </w:p>
     <w:p>
@@ -12847,29 +11208,13 @@
           <w:bCs/>
           <w:lang w:val="en-US"/>
         </w:rPr>
-        <w:t>card1</w:t>
-      </w:r>
-      <w:proofErr w:type="gramStart"/>
-      <w:r>
-        <w:rPr>
-          <w:b/>
-          <w:bCs/>
-          <w:lang w:val="en-US"/>
-        </w:rPr>
-        <w:t xml:space="preserve">: </w:t>
-      </w:r>
-      <w:r>
-        <w:rPr>
-          <w:lang w:val="en-US"/>
-        </w:rPr>
-        <w:t xml:space="preserve"> some</w:t>
-      </w:r>
-      <w:proofErr w:type="gramEnd"/>
-      <w:r>
-        <w:rPr>
-          <w:lang w:val="en-US"/>
-        </w:rPr>
-        <w:t xml:space="preserve"> card identifier (possibly issuer identification) with a lot of unique values and 0% missingness </w:t>
+        <w:t xml:space="preserve">card1: </w:t>
+      </w:r>
+      <w:r>
+        <w:rPr>
+          <w:lang w:val="en-US"/>
+        </w:rPr>
+        <w:t xml:space="preserve"> some card identifier (possibly issuer identification) with a lot of unique values and 0% missingness </w:t>
       </w:r>
     </w:p>
     <w:p>
@@ -12893,19 +11238,9 @@
         </w:rPr>
         <w:t xml:space="preserve">addr1: </w:t>
       </w:r>
-      <w:proofErr w:type="spellStart"/>
-      <w:r>
-        <w:t>billing</w:t>
-      </w:r>
-      <w:proofErr w:type="spellEnd"/>
-      <w:r>
-        <w:t xml:space="preserve"> </w:t>
-      </w:r>
-      <w:proofErr w:type="spellStart"/>
-      <w:r>
-        <w:t>region</w:t>
-      </w:r>
-      <w:proofErr w:type="spellEnd"/>
+      <w:r>
+        <w:t>billing region</w:t>
+      </w:r>
     </w:p>
     <w:p>
       <w:pPr>
@@ -12960,19 +11295,11 @@
         </w:rPr>
         <w:t>D1-</w:t>
       </w:r>
-      <w:proofErr w:type="gramStart"/>
-      <w:r>
-        <w:rPr>
-          <w:lang w:val="en-US"/>
-        </w:rPr>
-        <w:t>Transaction day</w:t>
-      </w:r>
-      <w:proofErr w:type="gramEnd"/>
-      <w:r>
-        <w:rPr>
-          <w:lang w:val="en-US"/>
-        </w:rPr>
-        <w:t xml:space="preserve">” is a constant value for a given account. </w:t>
+      <w:r>
+        <w:rPr>
+          <w:lang w:val="en-US"/>
+        </w:rPr>
+        <w:t xml:space="preserve">Transaction day” is a constant value for a given account. </w:t>
       </w:r>
       <w:r>
         <w:rPr>
@@ -13008,16 +11335,8 @@
         <w:rPr>
           <w:lang w:val="en-US"/>
         </w:rPr>
-        <w:t xml:space="preserve"> </w:t>
-      </w:r>
-      <w:proofErr w:type="gramStart"/>
-      <w:r>
-        <w:rPr>
-          <w:lang w:val="en-US"/>
-        </w:rPr>
-        <w:t>for :</w:t>
-      </w:r>
-      <w:proofErr w:type="gramEnd"/>
+        <w:t xml:space="preserve"> for :</w:t>
+      </w:r>
     </w:p>
     <w:p>
       <w:pPr>
@@ -13444,30 +11763,20 @@
           <w:bCs/>
           <w:lang w:val="en-US"/>
         </w:rPr>
-        <w:t xml:space="preserve">standard </w:t>
-      </w:r>
-      <w:proofErr w:type="gramStart"/>
+        <w:t>standard scaler</w:t>
+      </w:r>
+      <w:r>
+        <w:rPr>
+          <w:lang w:val="en-US"/>
+        </w:rPr>
+        <w:t>.</w:t>
+      </w:r>
       <w:r>
         <w:rPr>
           <w:b/>
           <w:bCs/>
           <w:lang w:val="en-US"/>
         </w:rPr>
-        <w:t>scaler</w:t>
-      </w:r>
-      <w:proofErr w:type="gramEnd"/>
-      <w:r>
-        <w:rPr>
-          <w:lang w:val="en-US"/>
-        </w:rPr>
-        <w:t>.</w:t>
-      </w:r>
-      <w:r>
-        <w:rPr>
-          <w:b/>
-          <w:bCs/>
-          <w:lang w:val="en-US"/>
-        </w:rPr>
         <w:br w:type="page"/>
       </w:r>
     </w:p>
@@ -13497,30 +11806,8 @@
         <w:rPr>
           <w:lang w:val="en-US"/>
         </w:rPr>
-        <w:t xml:space="preserve">Validation strategies (stratified split 15% for final test then stratified cv </w:t>
-      </w:r>
-      <w:proofErr w:type="spellStart"/>
-      <w:r>
-        <w:rPr>
-          <w:lang w:val="en-US"/>
-        </w:rPr>
-        <w:t>optuna</w:t>
-      </w:r>
-      <w:proofErr w:type="spellEnd"/>
-      <w:r>
-        <w:rPr>
-          <w:lang w:val="en-US"/>
-        </w:rPr>
-        <w:t xml:space="preserve"> for hyper param tuning -&gt; test on 15</w:t>
-      </w:r>
-      <w:proofErr w:type="gramStart"/>
-      <w:r>
-        <w:rPr>
-          <w:lang w:val="en-US"/>
-        </w:rPr>
-        <w:t>% )</w:t>
-      </w:r>
-      <w:proofErr w:type="gramEnd"/>
+        <w:t>Validation strategies (stratified split 15% for final test then stratified cv optuna for hyper param tuning -&gt; test on 15% )</w:t>
+      </w:r>
     </w:p>
     <w:p>
       <w:pPr>
@@ -13541,41 +11828,13 @@
         <w:rPr>
           <w:lang w:val="en-US"/>
         </w:rPr>
-        <w:t xml:space="preserve">4.1.1. </w:t>
-      </w:r>
-      <w:proofErr w:type="spellStart"/>
-      <w:r>
-        <w:rPr>
-          <w:lang w:val="en-US"/>
-        </w:rPr>
-        <w:t>XGBoost</w:t>
-      </w:r>
-      <w:proofErr w:type="spellEnd"/>
-      <w:r>
-        <w:rPr>
-          <w:lang w:val="en-US"/>
-        </w:rPr>
-        <w:t xml:space="preserve"> </w:t>
-      </w:r>
-      <w:r>
-        <w:rPr>
-          <w:lang w:val="en-US"/>
-        </w:rPr>
-        <w:t>(</w:t>
-      </w:r>
-      <w:proofErr w:type="spellStart"/>
-      <w:r>
-        <w:rPr>
-          <w:lang w:val="en-US"/>
-        </w:rPr>
-        <w:t>eXtreme</w:t>
-      </w:r>
-      <w:proofErr w:type="spellEnd"/>
-      <w:r>
-        <w:rPr>
-          <w:lang w:val="en-US"/>
-        </w:rPr>
-        <w:t xml:space="preserve"> Gradient Boosting)</w:t>
+        <w:t xml:space="preserve">4.1.1. XGBoost </w:t>
+      </w:r>
+      <w:r>
+        <w:rPr>
+          <w:lang w:val="en-US"/>
+        </w:rPr>
+        <w:t>(eXtreme Gradient Boosting)</w:t>
       </w:r>
     </w:p>
     <w:p>
@@ -13613,70 +11872,26 @@
           <w:lang w:val="en-US"/>
         </w:rPr>
       </w:pPr>
-      <w:proofErr w:type="spellStart"/>
-      <w:r>
-        <w:rPr>
-          <w:lang w:val="en-US"/>
-        </w:rPr>
-        <w:t>Pr</w:t>
-      </w:r>
-      <w:proofErr w:type="spellEnd"/>
-      <w:r>
-        <w:rPr>
-          <w:lang w:val="en-US"/>
-        </w:rPr>
-        <w:t xml:space="preserve">- </w:t>
-      </w:r>
-      <w:proofErr w:type="spellStart"/>
-      <w:r>
-        <w:rPr>
-          <w:lang w:val="en-US"/>
-        </w:rPr>
-        <w:t>Auc</w:t>
-      </w:r>
-      <w:proofErr w:type="spellEnd"/>
-      <w:r>
-        <w:rPr>
-          <w:lang w:val="en-US"/>
-        </w:rPr>
-        <w:t xml:space="preserve"> / Roc curve / Confusion matrix:</w:t>
-      </w:r>
-    </w:p>
-    <w:p>
-      <w:pPr>
-        <w:pStyle w:val="BodyText"/>
-        <w:rPr>
-          <w:lang w:val="en-US"/>
-        </w:rPr>
-      </w:pPr>
-      <w:r>
-        <w:rPr>
-          <w:lang w:val="en-US"/>
-        </w:rPr>
-        <w:t xml:space="preserve">SEE Recall rising – Precision dropping -&gt; explain </w:t>
-      </w:r>
-      <w:proofErr w:type="spellStart"/>
-      <w:r>
-        <w:rPr>
-          <w:lang w:val="en-US"/>
-        </w:rPr>
-        <w:t>bla</w:t>
-      </w:r>
-      <w:proofErr w:type="spellEnd"/>
-      <w:r>
-        <w:rPr>
-          <w:lang w:val="en-US"/>
-        </w:rPr>
-        <w:t xml:space="preserve"> </w:t>
-      </w:r>
-      <w:proofErr w:type="spellStart"/>
-      <w:r>
-        <w:rPr>
-          <w:lang w:val="en-US"/>
-        </w:rPr>
-        <w:t>bla</w:t>
-      </w:r>
-      <w:proofErr w:type="spellEnd"/>
+      <w:r>
+        <w:rPr>
+          <w:lang w:val="en-US"/>
+        </w:rPr>
+        <w:t>Pr- Auc / Roc curve / Confusion matrix:</w:t>
+      </w:r>
+    </w:p>
+    <w:p>
+      <w:pPr>
+        <w:pStyle w:val="BodyText"/>
+        <w:rPr>
+          <w:lang w:val="en-US"/>
+        </w:rPr>
+      </w:pPr>
+      <w:r>
+        <w:rPr>
+          <w:lang w:val="en-US"/>
+        </w:rPr>
+        <w:t>SEE Recall rising – Precision dropping -&gt; explain bla bla</w:t>
+      </w:r>
     </w:p>
     <w:p>
       <w:pPr>
@@ -13703,16 +11918,8 @@
         <w:rPr>
           <w:lang w:val="en-US"/>
         </w:rPr>
-        <w:t xml:space="preserve">4.1.3. </w:t>
-      </w:r>
-      <w:proofErr w:type="spellStart"/>
-      <w:r>
-        <w:rPr>
-          <w:lang w:val="en-US"/>
-        </w:rPr>
-        <w:t>CatBoost</w:t>
-      </w:r>
-      <w:proofErr w:type="spellEnd"/>
+        <w:t>4.1.3. CatBoost</w:t>
+      </w:r>
     </w:p>
     <w:p>
       <w:pPr>
@@ -13733,16 +11940,8 @@
         <w:rPr>
           <w:lang w:val="en-US"/>
         </w:rPr>
-        <w:t xml:space="preserve">4.2.1. </w:t>
-      </w:r>
-      <w:proofErr w:type="spellStart"/>
-      <w:r>
-        <w:rPr>
-          <w:lang w:val="en-US"/>
-        </w:rPr>
-        <w:t>XGBoost</w:t>
-      </w:r>
-      <w:proofErr w:type="spellEnd"/>
+        <w:t>4.2.1. XGBoost</w:t>
+      </w:r>
     </w:p>
     <w:p>
       <w:pPr>
@@ -13769,16 +11968,8 @@
         <w:rPr>
           <w:lang w:val="en-US"/>
         </w:rPr>
-        <w:t xml:space="preserve">4.2.3. </w:t>
-      </w:r>
-      <w:proofErr w:type="spellStart"/>
-      <w:r>
-        <w:rPr>
-          <w:lang w:val="en-US"/>
-        </w:rPr>
-        <w:t>CatBoost</w:t>
-      </w:r>
-      <w:proofErr w:type="spellEnd"/>
+        <w:t>4.2.3. CatBoost</w:t>
+      </w:r>
     </w:p>
     <w:p>
       <w:pPr>
@@ -13884,19 +12075,11 @@
           <w:lang w:val="en-US"/>
         </w:rPr>
       </w:pPr>
-      <w:proofErr w:type="spellStart"/>
-      <w:r>
-        <w:rPr>
-          <w:lang w:val="en-US"/>
-        </w:rPr>
-        <w:t>Abolarin</w:t>
-      </w:r>
-      <w:proofErr w:type="spellEnd"/>
-      <w:r>
-        <w:rPr>
-          <w:lang w:val="en-US"/>
-        </w:rPr>
-        <w:t>, J. (2025) Banking Law and Financial Regulations: The Imperatives for Managing Stability in the Banking Sector. Austin Macauley Publishers.</w:t>
+      <w:r>
+        <w:rPr>
+          <w:lang w:val="en-US"/>
+        </w:rPr>
+        <w:t>Abolarin, J. (2025) Banking Law and Financial Regulations: The Imperatives for Managing Stability in the Banking Sector. Austin Macauley Publishers.</w:t>
       </w:r>
     </w:p>
     <w:p>
@@ -13914,21 +12097,7 @@
         <w:rPr>
           <w:lang w:val="en-US"/>
         </w:rPr>
-        <w:t xml:space="preserve">Ahmed, M., Mahmood, A.N. and Islam, </w:t>
-      </w:r>
-      <w:proofErr w:type="spellStart"/>
-      <w:r>
-        <w:rPr>
-          <w:lang w:val="en-US"/>
-        </w:rPr>
-        <w:t>Md.R</w:t>
-      </w:r>
-      <w:proofErr w:type="spellEnd"/>
-      <w:r>
-        <w:rPr>
-          <w:lang w:val="en-US"/>
-        </w:rPr>
-        <w:t xml:space="preserve">. (2016) “A survey of anomaly detection techniques in financial domain,” </w:t>
+        <w:t xml:space="preserve">Ahmed, M., Mahmood, A.N. and Islam, Md.R. (2016) “A survey of anomaly detection techniques in financial domain,” </w:t>
       </w:r>
       <w:r>
         <w:rPr>
@@ -13971,19 +12140,11 @@
           <w:lang w:val="en-US"/>
         </w:rPr>
       </w:pPr>
-      <w:proofErr w:type="spellStart"/>
-      <w:r>
-        <w:rPr>
-          <w:lang w:val="en-US"/>
-        </w:rPr>
-        <w:t>Albashrawi</w:t>
-      </w:r>
-      <w:proofErr w:type="spellEnd"/>
-      <w:r>
-        <w:rPr>
-          <w:lang w:val="en-US"/>
-        </w:rPr>
-        <w:t xml:space="preserve">, M. (2016) “Detecting Financial Fraud Using Data Mining Techniques: A Decade Review from 2004 to 2015,” </w:t>
+      <w:r>
+        <w:rPr>
+          <w:lang w:val="en-US"/>
+        </w:rPr>
+        <w:t xml:space="preserve">Albashrawi, M. (2016) “Detecting Financial Fraud Using Data Mining Techniques: A Decade Review from 2004 to 2015,” </w:t>
       </w:r>
       <w:r>
         <w:rPr>
@@ -14030,35 +12191,7 @@
         <w:rPr>
           <w:lang w:val="en-US"/>
         </w:rPr>
-        <w:t>Al-</w:t>
-      </w:r>
-      <w:proofErr w:type="spellStart"/>
-      <w:r>
-        <w:rPr>
-          <w:lang w:val="en-US"/>
-        </w:rPr>
-        <w:t>Hashedi</w:t>
-      </w:r>
-      <w:proofErr w:type="spellEnd"/>
-      <w:r>
-        <w:rPr>
-          <w:lang w:val="en-US"/>
-        </w:rPr>
-        <w:t xml:space="preserve">, K.G. and </w:t>
-      </w:r>
-      <w:proofErr w:type="spellStart"/>
-      <w:r>
-        <w:rPr>
-          <w:lang w:val="en-US"/>
-        </w:rPr>
-        <w:t>Magalingam</w:t>
-      </w:r>
-      <w:proofErr w:type="spellEnd"/>
-      <w:r>
-        <w:rPr>
-          <w:lang w:val="en-US"/>
-        </w:rPr>
-        <w:t xml:space="preserve">, P. (2021) “Financial fraud detection applying data mining techniques: A comprehensive review from 2009 to 2019,” </w:t>
+        <w:t xml:space="preserve">Al-Hashedi, K.G. and Magalingam, P. (2021) “Financial fraud detection applying data mining techniques: A comprehensive review from 2009 to 2019,” </w:t>
       </w:r>
       <w:r>
         <w:rPr>
@@ -14227,35 +12360,7 @@
         <w:rPr>
           <w:lang w:val="en-US"/>
         </w:rPr>
-        <w:t xml:space="preserve">Amrutha, E., Arivazhagan, S. and </w:t>
-      </w:r>
-      <w:proofErr w:type="spellStart"/>
-      <w:r>
-        <w:rPr>
-          <w:lang w:val="en-US"/>
-        </w:rPr>
-        <w:t>Jebarani</w:t>
-      </w:r>
-      <w:proofErr w:type="spellEnd"/>
-      <w:r>
-        <w:rPr>
-          <w:lang w:val="en-US"/>
-        </w:rPr>
-        <w:t xml:space="preserve">, W.S.L. (2023) “Deep Clustering Network for </w:t>
-      </w:r>
-      <w:proofErr w:type="spellStart"/>
-      <w:r>
-        <w:rPr>
-          <w:lang w:val="en-US"/>
-        </w:rPr>
-        <w:t>Steganographer</w:t>
-      </w:r>
-      <w:proofErr w:type="spellEnd"/>
-      <w:r>
-        <w:rPr>
-          <w:lang w:val="en-US"/>
-        </w:rPr>
-        <w:t xml:space="preserve"> Detection Using Latent Features Extracted from a Novel Convolutional Autoencoder,” </w:t>
+        <w:t xml:space="preserve">Amrutha, E., Arivazhagan, S. and Jebarani, W.S.L. (2023) “Deep Clustering Network for Steganographer Detection Using Latent Features Extracted from a Novel Convolutional Autoencoder,” </w:t>
       </w:r>
       <w:r>
         <w:rPr>
@@ -14350,21 +12455,7 @@
           <w:lang w:val="en-US"/>
         </w:rPr>
         <w:lastRenderedPageBreak/>
-        <w:t xml:space="preserve">Awoyemi, J.O., </w:t>
-      </w:r>
-      <w:proofErr w:type="spellStart"/>
-      <w:r>
-        <w:rPr>
-          <w:lang w:val="en-US"/>
-        </w:rPr>
-        <w:t>Adetunmbi</w:t>
-      </w:r>
-      <w:proofErr w:type="spellEnd"/>
-      <w:r>
-        <w:rPr>
-          <w:lang w:val="en-US"/>
-        </w:rPr>
-        <w:t xml:space="preserve">, A.O. and Oluwadare, S.A. (2017) “Credit card fraud detection using machine learning techniques: A comparative analysis,” in </w:t>
+        <w:t xml:space="preserve">Awoyemi, J.O., Adetunmbi, A.O. and Oluwadare, S.A. (2017) “Credit card fraud detection using machine learning techniques: A comparative analysis,” in </w:t>
       </w:r>
       <w:r>
         <w:rPr>
@@ -14421,33 +12512,11 @@
           <w:lang w:val="en-US"/>
         </w:rPr>
       </w:pPr>
-      <w:proofErr w:type="spellStart"/>
-      <w:r>
-        <w:rPr>
-          <w:lang w:val="en-US"/>
-        </w:rPr>
-        <w:t>Baesens</w:t>
-      </w:r>
-      <w:proofErr w:type="spellEnd"/>
-      <w:r>
-        <w:rPr>
-          <w:lang w:val="en-US"/>
-        </w:rPr>
-        <w:t xml:space="preserve">, B., </w:t>
-      </w:r>
-      <w:proofErr w:type="spellStart"/>
-      <w:r>
-        <w:rPr>
-          <w:lang w:val="en-US"/>
-        </w:rPr>
-        <w:t>Höppner</w:t>
-      </w:r>
-      <w:proofErr w:type="spellEnd"/>
-      <w:r>
-        <w:rPr>
-          <w:lang w:val="en-US"/>
-        </w:rPr>
-        <w:t xml:space="preserve">, S. and Verdonck, T. (2021) “Data engineering for fraud detection,” </w:t>
+      <w:r>
+        <w:rPr>
+          <w:lang w:val="en-US"/>
+        </w:rPr>
+        <w:t xml:space="preserve">Baesens, B., Höppner, S. and Verdonck, T. (2021) “Data engineering for fraud detection,” </w:t>
       </w:r>
       <w:r>
         <w:rPr>
@@ -14551,19 +12620,11 @@
           <w:lang w:val="en-US"/>
         </w:rPr>
       </w:pPr>
-      <w:proofErr w:type="spellStart"/>
-      <w:r>
-        <w:rPr>
-          <w:lang w:val="en-US"/>
-        </w:rPr>
-        <w:t>Bouchti</w:t>
-      </w:r>
-      <w:proofErr w:type="spellEnd"/>
-      <w:r>
-        <w:rPr>
-          <w:lang w:val="en-US"/>
-        </w:rPr>
-        <w:t xml:space="preserve">, A.E. et al. (2017) “Fraud detection in banking using deep reinforcement learning,” in 2017 Seventh International Conference on Innovative Computing Technology (INTECH). 2017 Seventh International Conference on Innovative Computing Technology (INTECH), pp. 58–63. Available at: </w:t>
+      <w:r>
+        <w:rPr>
+          <w:lang w:val="en-US"/>
+        </w:rPr>
+        <w:t xml:space="preserve">Bouchti, A.E. et al. (2017) “Fraud detection in banking using deep reinforcement learning,” in 2017 Seventh International Conference on Innovative Computing Technology (INTECH). 2017 Seventh International Conference on Innovative Computing Technology (INTECH), pp. 58–63. Available at: </w:t>
       </w:r>
       <w:hyperlink r:id="rId50" w:history="1">
         <w:r>
@@ -14596,49 +12657,7 @@
         <w:rPr>
           <w:lang w:val="en-US"/>
         </w:rPr>
-        <w:t>Chen, Z. and Liu, G. (2019) “</w:t>
-      </w:r>
-      <w:proofErr w:type="spellStart"/>
-      <w:r>
-        <w:rPr>
-          <w:lang w:val="en-US"/>
-        </w:rPr>
-        <w:t>DenseNet+Inception</w:t>
-      </w:r>
-      <w:proofErr w:type="spellEnd"/>
-      <w:r>
-        <w:rPr>
-          <w:lang w:val="en-US"/>
-        </w:rPr>
-        <w:t xml:space="preserve"> and Its Application for Electronic Transaction Fraud Detection,” in 2019 IEEE 21st International Conference on High Performance Computing and Communications; IEEE 17th International Conference on Smart City; IEEE 5th International Conference on Data Science and Systems (HPCC/</w:t>
-      </w:r>
-      <w:proofErr w:type="spellStart"/>
-      <w:r>
-        <w:rPr>
-          <w:lang w:val="en-US"/>
-        </w:rPr>
-        <w:t>SmartCity</w:t>
-      </w:r>
-      <w:proofErr w:type="spellEnd"/>
-      <w:r>
-        <w:rPr>
-          <w:lang w:val="en-US"/>
-        </w:rPr>
-        <w:t>/DSS). 2019 IEEE 21st International Conference on High Performance Computing and Communications; IEEE 17th International Conference on Smart City; IEEE 5th International Conference on Data Science and Systems (HPCC/</w:t>
-      </w:r>
-      <w:proofErr w:type="spellStart"/>
-      <w:r>
-        <w:rPr>
-          <w:lang w:val="en-US"/>
-        </w:rPr>
-        <w:t>SmartCity</w:t>
-      </w:r>
-      <w:proofErr w:type="spellEnd"/>
-      <w:r>
-        <w:rPr>
-          <w:lang w:val="en-US"/>
-        </w:rPr>
-        <w:t xml:space="preserve">/DSS), pp. 2551–2558. Available at: </w:t>
+        <w:t xml:space="preserve">Chen, Z. and Liu, G. (2019) “DenseNet+Inception and Its Application for Electronic Transaction Fraud Detection,” in 2019 IEEE 21st International Conference on High Performance Computing and Communications; IEEE 17th International Conference on Smart City; IEEE 5th International Conference on Data Science and Systems (HPCC/SmartCity/DSS). 2019 IEEE 21st International Conference on High Performance Computing and Communications; IEEE 17th International Conference on Smart City; IEEE 5th International Conference on Data Science and Systems (HPCC/SmartCity/DSS), pp. 2551–2558. Available at: </w:t>
       </w:r>
       <w:hyperlink r:id="rId51" w:history="1">
         <w:r>
@@ -14685,21 +12704,7 @@
         <w:rPr>
           <w:lang w:val="en-US"/>
         </w:rPr>
-        <w:t xml:space="preserve"> (2020) “</w:t>
-      </w:r>
-      <w:proofErr w:type="spellStart"/>
-      <w:r>
-        <w:rPr>
-          <w:lang w:val="en-US"/>
-        </w:rPr>
-        <w:t>Spatio</w:t>
-      </w:r>
-      <w:proofErr w:type="spellEnd"/>
-      <w:r>
-        <w:rPr>
-          <w:lang w:val="en-US"/>
-        </w:rPr>
-        <w:t xml:space="preserve">-Temporal Attention-Based Neural Network for Credit Card Fraud Detection,” </w:t>
+        <w:t xml:space="preserve"> (2020) “Spatio-Temporal Attention-Based Neural Network for Credit Card Fraud Detection,” </w:t>
       </w:r>
       <w:r>
         <w:rPr>
@@ -14794,35 +12799,7 @@
           <w:lang w:val="en-US"/>
         </w:rPr>
         <w:lastRenderedPageBreak/>
-        <w:t xml:space="preserve">Correa Bahnsen, A., </w:t>
-      </w:r>
-      <w:proofErr w:type="spellStart"/>
-      <w:r>
-        <w:rPr>
-          <w:lang w:val="en-US"/>
-        </w:rPr>
-        <w:t>Aouada</w:t>
-      </w:r>
-      <w:proofErr w:type="spellEnd"/>
-      <w:r>
-        <w:rPr>
-          <w:lang w:val="en-US"/>
-        </w:rPr>
-        <w:t xml:space="preserve">, D. and </w:t>
-      </w:r>
-      <w:proofErr w:type="spellStart"/>
-      <w:r>
-        <w:rPr>
-          <w:lang w:val="en-US"/>
-        </w:rPr>
-        <w:t>Ottersten</w:t>
-      </w:r>
-      <w:proofErr w:type="spellEnd"/>
-      <w:r>
-        <w:rPr>
-          <w:lang w:val="en-US"/>
-        </w:rPr>
-        <w:t xml:space="preserve">, B. (2015) “Example-dependent cost-sensitive decision trees,” </w:t>
+        <w:t xml:space="preserve">Correa Bahnsen, A., Aouada, D. and Ottersten, B. (2015) “Example-dependent cost-sensitive decision trees,” </w:t>
       </w:r>
       <w:r>
         <w:rPr>
@@ -14930,21 +12907,7 @@
         <w:rPr>
           <w:lang w:val="en-US"/>
         </w:rPr>
-        <w:t xml:space="preserve">Damian </w:t>
-      </w:r>
-      <w:proofErr w:type="spellStart"/>
-      <w:r>
-        <w:rPr>
-          <w:lang w:val="en-US"/>
-        </w:rPr>
-        <w:t>Chukwujekwu</w:t>
-      </w:r>
-      <w:proofErr w:type="spellEnd"/>
-      <w:r>
-        <w:rPr>
-          <w:lang w:val="en-US"/>
-        </w:rPr>
-        <w:t xml:space="preserve"> Ikemefuna </w:t>
+        <w:t xml:space="preserve">Damian Chukwujekwu Ikemefuna </w:t>
       </w:r>
       <w:r>
         <w:rPr>
@@ -14966,63 +12929,7 @@
           <w:iCs/>
           <w:lang w:val="en-US"/>
         </w:rPr>
-        <w:t xml:space="preserve">Adaptive Fraud Detection </w:t>
-      </w:r>
-      <w:proofErr w:type="spellStart"/>
-      <w:proofErr w:type="gramStart"/>
-      <w:r>
-        <w:rPr>
-          <w:i/>
-          <w:iCs/>
-          <w:lang w:val="en-US"/>
-        </w:rPr>
-        <w:t>Systems:Using</w:t>
-      </w:r>
-      <w:proofErr w:type="spellEnd"/>
-      <w:proofErr w:type="gramEnd"/>
-      <w:r>
-        <w:rPr>
-          <w:i/>
-          <w:iCs/>
-          <w:lang w:val="en-US"/>
-        </w:rPr>
-        <w:t xml:space="preserve"> Machine Learning </w:t>
-      </w:r>
-      <w:proofErr w:type="gramStart"/>
-      <w:r>
-        <w:rPr>
-          <w:i/>
-          <w:iCs/>
-          <w:lang w:val="en-US"/>
-        </w:rPr>
-        <w:t>To</w:t>
-      </w:r>
-      <w:proofErr w:type="gramEnd"/>
-      <w:r>
-        <w:rPr>
-          <w:i/>
-          <w:iCs/>
-          <w:lang w:val="en-US"/>
-        </w:rPr>
-        <w:t xml:space="preserve"> Identify and Respond </w:t>
-      </w:r>
-      <w:proofErr w:type="gramStart"/>
-      <w:r>
-        <w:rPr>
-          <w:i/>
-          <w:iCs/>
-          <w:lang w:val="en-US"/>
-        </w:rPr>
-        <w:t>To</w:t>
-      </w:r>
-      <w:proofErr w:type="gramEnd"/>
-      <w:r>
-        <w:rPr>
-          <w:i/>
-          <w:iCs/>
-          <w:lang w:val="en-US"/>
-        </w:rPr>
-        <w:t xml:space="preserve"> Evolving Financial Threat</w:t>
+        <w:t>Adaptive Fraud Detection Systems:Using Machine Learning To Identify and Respond To Evolving Financial Threat</w:t>
       </w:r>
       <w:r>
         <w:rPr>
@@ -15132,19 +13039,11 @@
           <w:lang w:val="en-US"/>
         </w:rPr>
       </w:pPr>
-      <w:proofErr w:type="spellStart"/>
-      <w:r>
-        <w:rPr>
-          <w:lang w:val="en-US"/>
-        </w:rPr>
-        <w:t>Dornadula</w:t>
-      </w:r>
-      <w:proofErr w:type="spellEnd"/>
-      <w:r>
-        <w:rPr>
-          <w:lang w:val="en-US"/>
-        </w:rPr>
-        <w:t xml:space="preserve">, V.N. and Geetha, S. (2019) “Credit Card Fraud Detection using Machine Learning Algorithms,” </w:t>
+      <w:r>
+        <w:rPr>
+          <w:lang w:val="en-US"/>
+        </w:rPr>
+        <w:t xml:space="preserve">Dornadula, V.N. and Geetha, S. (2019) “Credit Card Fraud Detection using Machine Learning Algorithms,” </w:t>
       </w:r>
       <w:r>
         <w:rPr>
@@ -15191,21 +13090,7 @@
         <w:rPr>
           <w:lang w:val="en-US"/>
         </w:rPr>
-        <w:t>García-</w:t>
-      </w:r>
-      <w:proofErr w:type="spellStart"/>
-      <w:r>
-        <w:rPr>
-          <w:lang w:val="en-US"/>
-        </w:rPr>
-        <w:t>Ordás</w:t>
-      </w:r>
-      <w:proofErr w:type="spellEnd"/>
-      <w:r>
-        <w:rPr>
-          <w:lang w:val="en-US"/>
-        </w:rPr>
-        <w:t xml:space="preserve">, M.T. </w:t>
+        <w:t xml:space="preserve">García-Ordás, M.T. </w:t>
       </w:r>
       <w:r>
         <w:rPr>
@@ -15388,21 +13273,7 @@
         <w:rPr>
           <w:lang w:val="en-US"/>
         </w:rPr>
-        <w:t xml:space="preserve"> (2022) “Feature Engineering and Resampling Strategies for Fund Transfer Fraud </w:t>
-      </w:r>
-      <w:proofErr w:type="gramStart"/>
-      <w:r>
-        <w:rPr>
-          <w:lang w:val="en-US"/>
-        </w:rPr>
-        <w:t>With</w:t>
-      </w:r>
-      <w:proofErr w:type="gramEnd"/>
-      <w:r>
-        <w:rPr>
-          <w:lang w:val="en-US"/>
-        </w:rPr>
-        <w:t xml:space="preserve"> Limited Transaction Data and a Time-Inhomogeneous Modi Operandi,” </w:t>
+        <w:t xml:space="preserve"> (2022) “Feature Engineering and Resampling Strategies for Fund Transfer Fraud With Limited Transaction Data and a Time-Inhomogeneous Modi Operandi,” </w:t>
       </w:r>
       <w:r>
         <w:rPr>
@@ -15445,20 +13316,12 @@
           <w:lang w:val="en-US"/>
         </w:rPr>
       </w:pPr>
-      <w:proofErr w:type="spellStart"/>
       <w:r>
         <w:rPr>
           <w:lang w:val="en-US"/>
         </w:rPr>
         <w:lastRenderedPageBreak/>
-        <w:t>Javadpour</w:t>
-      </w:r>
-      <w:proofErr w:type="spellEnd"/>
-      <w:r>
-        <w:rPr>
-          <w:lang w:val="en-US"/>
-        </w:rPr>
-        <w:t xml:space="preserve">, A. </w:t>
+        <w:t xml:space="preserve">Javadpour, A. </w:t>
       </w:r>
       <w:r>
         <w:rPr>
@@ -15634,57 +13497,21 @@
           <w:iCs/>
           <w:lang w:val="en-US"/>
         </w:rPr>
-        <w:t xml:space="preserve">2017 Third International Conference on Advances in Electrical, Electronics, Information, Communication and </w:t>
-      </w:r>
-      <w:proofErr w:type="gramStart"/>
+        <w:t>2017 Third International Conference on Advances in Electrical, Electronics, Information, Communication and Bio-Informatics (AEEICB)</w:t>
+      </w:r>
+      <w:r>
+        <w:rPr>
+          <w:lang w:val="en-US"/>
+        </w:rPr>
+        <w:t xml:space="preserve">. </w:t>
+      </w:r>
       <w:r>
         <w:rPr>
           <w:i/>
           <w:iCs/>
           <w:lang w:val="en-US"/>
         </w:rPr>
-        <w:t>Bio-Informatics</w:t>
-      </w:r>
-      <w:proofErr w:type="gramEnd"/>
-      <w:r>
-        <w:rPr>
-          <w:i/>
-          <w:iCs/>
-          <w:lang w:val="en-US"/>
-        </w:rPr>
-        <w:t xml:space="preserve"> (AEEICB)</w:t>
-      </w:r>
-      <w:r>
-        <w:rPr>
-          <w:lang w:val="en-US"/>
-        </w:rPr>
-        <w:t xml:space="preserve">. </w:t>
-      </w:r>
-      <w:r>
-        <w:rPr>
-          <w:i/>
-          <w:iCs/>
-          <w:lang w:val="en-US"/>
-        </w:rPr>
-        <w:t xml:space="preserve">2017 Third International Conference on Advances in Electrical, Electronics, Information, Communication and </w:t>
-      </w:r>
-      <w:proofErr w:type="gramStart"/>
-      <w:r>
-        <w:rPr>
-          <w:i/>
-          <w:iCs/>
-          <w:lang w:val="en-US"/>
-        </w:rPr>
-        <w:t>Bio-Informatics</w:t>
-      </w:r>
-      <w:proofErr w:type="gramEnd"/>
-      <w:r>
-        <w:rPr>
-          <w:i/>
-          <w:iCs/>
-          <w:lang w:val="en-US"/>
-        </w:rPr>
-        <w:t xml:space="preserve"> (AEEICB)</w:t>
+        <w:t>2017 Third International Conference on Advances in Electrical, Electronics, Information, Communication and Bio-Informatics (AEEICB)</w:t>
       </w:r>
       <w:r>
         <w:rPr>
@@ -15723,21 +13550,7 @@
         <w:rPr>
           <w:lang w:val="en-US"/>
         </w:rPr>
-        <w:t xml:space="preserve">Nayan </w:t>
-      </w:r>
-      <w:proofErr w:type="spellStart"/>
-      <w:r>
-        <w:rPr>
-          <w:lang w:val="en-US"/>
-        </w:rPr>
-        <w:t>Uchhana</w:t>
-      </w:r>
-      <w:proofErr w:type="spellEnd"/>
-      <w:r>
-        <w:rPr>
-          <w:lang w:val="en-US"/>
-        </w:rPr>
-        <w:t xml:space="preserve"> </w:t>
+        <w:t xml:space="preserve">Nayan Uchhana </w:t>
       </w:r>
       <w:r>
         <w:rPr>
@@ -15979,21 +13792,7 @@
         <w:rPr>
           <w:lang w:val="en-US"/>
         </w:rPr>
-        <w:t>Ramachandran, K. et al. (2023) “</w:t>
-      </w:r>
-      <w:proofErr w:type="spellStart"/>
-      <w:r>
-        <w:rPr>
-          <w:lang w:val="en-US"/>
-        </w:rPr>
-        <w:t>FraudAmmo</w:t>
-      </w:r>
-      <w:proofErr w:type="spellEnd"/>
-      <w:r>
-        <w:rPr>
-          <w:lang w:val="en-US"/>
-        </w:rPr>
-        <w:t xml:space="preserve">: Large Scale Synthetic Transactional Dataset for Payment Fraud Detection,” in 2023 International Joint Conference on Neural Networks (IJCNN). 2023 International Joint Conference on Neural Networks (IJCNN), pp. 1–7. Available at: </w:t>
+        <w:t xml:space="preserve">Ramachandran, K. et al. (2023) “FraudAmmo: Large Scale Synthetic Transactional Dataset for Payment Fraud Detection,” in 2023 International Joint Conference on Neural Networks (IJCNN). 2023 International Joint Conference on Neural Networks (IJCNN), pp. 1–7. Available at: </w:t>
       </w:r>
       <w:hyperlink r:id="rId71" w:history="1">
         <w:r>
@@ -16238,19 +14037,11 @@
           <w:lang w:val="en-US"/>
         </w:rPr>
       </w:pPr>
-      <w:proofErr w:type="spellStart"/>
-      <w:r>
-        <w:rPr>
-          <w:lang w:val="en-US"/>
-        </w:rPr>
-        <w:t>Thennakoon</w:t>
-      </w:r>
-      <w:proofErr w:type="spellEnd"/>
-      <w:r>
-        <w:rPr>
-          <w:lang w:val="en-US"/>
-        </w:rPr>
-        <w:t xml:space="preserve">, A. et al. (2019) “Real-time Credit Card Fraud Detection Using Machine Learning,” in 2019 9th International Conference on Cloud Computing, Data Science &amp; Engineering (Confluence). 2019 9th International Conference on Cloud Computing, Data Science &amp; Engineering (Confluence), pp. 488–493. Available at: </w:t>
+      <w:r>
+        <w:rPr>
+          <w:lang w:val="en-US"/>
+        </w:rPr>
+        <w:t xml:space="preserve">Thennakoon, A. et al. (2019) “Real-time Credit Card Fraud Detection Using Machine Learning,” in 2019 9th International Conference on Cloud Computing, Data Science &amp; Engineering (Confluence). 2019 9th International Conference on Cloud Computing, Data Science &amp; Engineering (Confluence), pp. 488–493. Available at: </w:t>
       </w:r>
       <w:hyperlink r:id="rId76" w:history="1">
         <w:r>
@@ -16358,21 +14149,7 @@
         <w:rPr>
           <w:lang w:val="en-US"/>
         </w:rPr>
-        <w:t xml:space="preserve"> (2021) “Credit Card Fraud Detection using Machine Learning: A Study.” </w:t>
-      </w:r>
-      <w:proofErr w:type="spellStart"/>
-      <w:r>
-        <w:rPr>
-          <w:lang w:val="en-US"/>
-        </w:rPr>
-        <w:t>arXiv</w:t>
-      </w:r>
-      <w:proofErr w:type="spellEnd"/>
-      <w:r>
-        <w:rPr>
-          <w:lang w:val="en-US"/>
-        </w:rPr>
-        <w:t xml:space="preserve">. Available at: </w:t>
+        <w:t xml:space="preserve"> (2021) “Credit Card Fraud Detection using Machine Learning: A Study.” arXiv. Available at: </w:t>
       </w:r>
       <w:hyperlink r:id="rId78" w:history="1">
         <w:r>
@@ -16401,20 +14178,12 @@
           <w:lang w:val="en-US"/>
         </w:rPr>
       </w:pPr>
-      <w:proofErr w:type="spellStart"/>
       <w:r>
         <w:rPr>
           <w:lang w:val="en-US"/>
         </w:rPr>
         <w:lastRenderedPageBreak/>
-        <w:t>Varmedja</w:t>
-      </w:r>
-      <w:proofErr w:type="spellEnd"/>
-      <w:r>
-        <w:rPr>
-          <w:lang w:val="en-US"/>
-        </w:rPr>
-        <w:t xml:space="preserve">, D. </w:t>
+        <w:t xml:space="preserve">Varmedja, D. </w:t>
       </w:r>
       <w:r>
         <w:rPr>
@@ -16532,19 +14301,11 @@
           <w:lang w:val="en-US"/>
         </w:rPr>
       </w:pPr>
-      <w:proofErr w:type="spellStart"/>
-      <w:r>
-        <w:rPr>
-          <w:lang w:val="en-US"/>
-        </w:rPr>
-        <w:t>Whitrow</w:t>
-      </w:r>
-      <w:proofErr w:type="spellEnd"/>
-      <w:r>
-        <w:rPr>
-          <w:lang w:val="en-US"/>
-        </w:rPr>
-        <w:t xml:space="preserve">, C. </w:t>
+      <w:r>
+        <w:rPr>
+          <w:lang w:val="en-US"/>
+        </w:rPr>
+        <w:t xml:space="preserve">Whitrow, C. </w:t>
       </w:r>
       <w:r>
         <w:rPr>
@@ -16605,35 +14366,7 @@
         <w:rPr>
           <w:lang w:val="en-US"/>
         </w:rPr>
-        <w:t>Xie, Y. et al. (2019) “A Feature Extraction Method for Credit Card Fraud Detection,” in 2019 2nd International Conference on Intelligent Autonomous Systems (</w:t>
-      </w:r>
-      <w:proofErr w:type="spellStart"/>
-      <w:r>
-        <w:rPr>
-          <w:lang w:val="en-US"/>
-        </w:rPr>
-        <w:t>ICoIAS</w:t>
-      </w:r>
-      <w:proofErr w:type="spellEnd"/>
-      <w:r>
-        <w:rPr>
-          <w:lang w:val="en-US"/>
-        </w:rPr>
-        <w:t>). 2019 2nd International Conference on Intelligent Autonomous Systems (</w:t>
-      </w:r>
-      <w:proofErr w:type="spellStart"/>
-      <w:r>
-        <w:rPr>
-          <w:lang w:val="en-US"/>
-        </w:rPr>
-        <w:t>ICoIAS</w:t>
-      </w:r>
-      <w:proofErr w:type="spellEnd"/>
-      <w:r>
-        <w:rPr>
-          <w:lang w:val="en-US"/>
-        </w:rPr>
-        <w:t xml:space="preserve">), pp. 70–75. Available at: </w:t>
+        <w:t xml:space="preserve">Xie, Y. et al. (2019) “A Feature Extraction Method for Credit Card Fraud Detection,” in 2019 2nd International Conference on Intelligent Autonomous Systems (ICoIAS). 2019 2nd International Conference on Intelligent Autonomous Systems (ICoIAS), pp. 70–75. Available at: </w:t>
       </w:r>
       <w:hyperlink r:id="rId82" w:history="1">
         <w:r>
@@ -16778,7 +14511,7 @@
 <w:numbering xmlns:wpc="http://schemas.microsoft.com/office/word/2010/wordprocessingCanvas" xmlns:cx="http://schemas.microsoft.com/office/drawing/2014/chartex" xmlns:cx1="http://schemas.microsoft.com/office/drawing/2015/9/8/chartex" xmlns:cx2="http://schemas.microsoft.com/office/drawing/2015/10/21/chartex" xmlns:cx3="http://schemas.microsoft.com/office/drawing/2016/5/9/chartex" xmlns:cx4="http://schemas.microsoft.com/office/drawing/2016/5/10/chartex" xmlns:cx5="http://schemas.microsoft.com/office/drawing/2016/5/11/chartex" xmlns:cx6="http://schemas.microsoft.com/office/drawing/2016/5/12/chartex" xmlns:cx7="http://schemas.microsoft.com/office/drawing/2016/5/13/chartex" xmlns:cx8="http://schemas.microsoft.com/office/drawing/2016/5/14/chartex" xmlns:mc="http://schemas.openxmlformats.org/markup-compatibility/2006" xmlns:aink="http://schemas.microsoft.com/office/drawing/2016/ink" xmlns:am3d="http://schemas.microsoft.com/office/drawing/2017/model3d" xmlns:o="urn:schemas-microsoft-com:office:office" xmlns:oel="http://schemas.microsoft.com/office/2019/extlst" xmlns:r="http://schemas.openxmlformats.org/officeDocument/2006/relationships" xmlns:m="http://schemas.openxmlformats.org/officeDocument/2006/math" xmlns:v="urn:schemas-microsoft-com:vml" xmlns:wp14="http://schemas.microsoft.com/office/word/2010/wordprocessingDrawing" xmlns:wp="http://schemas.openxmlformats.org/drawingml/2006/wordprocessingDrawing" xmlns:w10="urn:schemas-microsoft-com:office:word" xmlns:w="http://schemas.openxmlformats.org/wordprocessingml/2006/main" xmlns:w14="http://schemas.microsoft.com/office/word/2010/wordml" xmlns:w15="http://schemas.microsoft.com/office/word/2012/wordml" xmlns:w16cex="http://schemas.microsoft.com/office/word/2018/wordml/cex" xmlns:w16cid="http://schemas.microsoft.com/office/word/2016/wordml/cid" xmlns:w16="http://schemas.microsoft.com/office/word/2018/wordml" xmlns:w16du="http://schemas.microsoft.com/office/word/2023/wordml/word16du" xmlns:w16sdtdh="http://schemas.microsoft.com/office/word/2020/wordml/sdtdatahash" xmlns:w16sdtfl="http://schemas.microsoft.com/office/word/2024/wordml/sdtformatlock" xmlns:w16se="http://schemas.microsoft.com/office/word/2015/wordml/symex" xmlns:wpg="http://schemas.microsoft.com/office/word/2010/wordprocessingGroup" xmlns:wpi="http://schemas.microsoft.com/office/word/2010/wordprocessingInk" xmlns:wne="http://schemas.microsoft.com/office/word/2006/wordml" xmlns:wps="http://schemas.microsoft.com/office/word/2010/wordprocessingShape" mc:Ignorable="w14 w15 w16se w16cid w16 w16cex w16sdtdh w16sdtfl w16du wp14">
   <w:numPicBullet w:numPicBulletId="0">
     <w:pict>
-      <v:rect id="_x0000_i1033" style="width:0;height:1.5pt" o:hralign="center" o:bullet="t" o:hrstd="t" o:hr="t"/>
+      <v:rect w14:anchorId="26C264C7" id="_x0000_i1025" style="width:0;height:1.5pt" o:hralign="center" o:bullet="t" o:hrstd="t" o:hr="t"/>
     </w:pict>
   </w:numPicBullet>
   <w:abstractNum w:abstractNumId="0" w15:restartNumberingAfterBreak="0">
@@ -21031,6 +18764,7 @@
   <w:style w:type="character" w:default="1" w:styleId="DefaultParagraphFont">
     <w:name w:val="Default Paragraph Font"/>
     <w:uiPriority w:val="1"/>
+    <w:semiHidden/>
     <w:unhideWhenUsed/>
   </w:style>
   <w:style w:type="table" w:default="1" w:styleId="TableNormal">

</xml_diff>